<commit_message>
Updated the instructions on how to run the plugin
</commit_message>
<xml_diff>
--- a/Instructions/How to run the clustering plugin.docx
+++ b/Instructions/How to run the clustering plugin.docx
@@ -1,10 +1,10 @@
 
 <file path=word/document.xml><?xml version="1.0" encoding="utf-8"?>
-<w:document xmlns:wpc="http://schemas.microsoft.com/office/word/2010/wordprocessingCanvas" xmlns:mc="http://schemas.openxmlformats.org/markup-compatibility/2006" xmlns:o="urn:schemas-microsoft-com:office:office" xmlns:r="http://schemas.openxmlformats.org/officeDocument/2006/relationships" xmlns:m="http://schemas.openxmlformats.org/officeDocument/2006/math" xmlns:v="urn:schemas-microsoft-com:vml" xmlns:wp14="http://schemas.microsoft.com/office/word/2010/wordprocessingDrawing" xmlns:wp="http://schemas.openxmlformats.org/drawingml/2006/wordprocessingDrawing" xmlns:w10="urn:schemas-microsoft-com:office:word" xmlns:w="http://schemas.openxmlformats.org/wordprocessingml/2006/main" xmlns:w14="http://schemas.microsoft.com/office/word/2010/wordml" xmlns:w15="http://schemas.microsoft.com/office/word/2012/wordml" xmlns:wpg="http://schemas.microsoft.com/office/word/2010/wordprocessingGroup" xmlns:wpi="http://schemas.microsoft.com/office/word/2010/wordprocessingInk" xmlns:wne="http://schemas.microsoft.com/office/word/2006/wordml" xmlns:wps="http://schemas.microsoft.com/office/word/2010/wordprocessingShape" mc:Ignorable="w14 w15 wp14">
+<w:document xmlns:wpc="http://schemas.microsoft.com/office/word/2010/wordprocessingCanvas" xmlns:cx="http://schemas.microsoft.com/office/drawing/2014/chartex" xmlns:cx1="http://schemas.microsoft.com/office/drawing/2015/9/8/chartex" xmlns:mc="http://schemas.openxmlformats.org/markup-compatibility/2006" xmlns:o="urn:schemas-microsoft-com:office:office" xmlns:r="http://schemas.openxmlformats.org/officeDocument/2006/relationships" xmlns:m="http://schemas.openxmlformats.org/officeDocument/2006/math" xmlns:v="urn:schemas-microsoft-com:vml" xmlns:wp14="http://schemas.microsoft.com/office/word/2010/wordprocessingDrawing" xmlns:wp="http://schemas.openxmlformats.org/drawingml/2006/wordprocessingDrawing" xmlns:w10="urn:schemas-microsoft-com:office:word" xmlns:w="http://schemas.openxmlformats.org/wordprocessingml/2006/main" xmlns:w14="http://schemas.microsoft.com/office/word/2010/wordml" xmlns:w15="http://schemas.microsoft.com/office/word/2012/wordml" xmlns:w16se="http://schemas.microsoft.com/office/word/2015/wordml/symex" xmlns:wpg="http://schemas.microsoft.com/office/word/2010/wordprocessingGroup" xmlns:wpi="http://schemas.microsoft.com/office/word/2010/wordprocessingInk" xmlns:wne="http://schemas.microsoft.com/office/word/2006/wordml" xmlns:wps="http://schemas.microsoft.com/office/word/2010/wordprocessingShape" mc:Ignorable="w14 w15 w16se wp14">
   <w:body>
     <w:p>
       <w:pPr>
-        <w:pStyle w:val="Rubrik"/>
+        <w:pStyle w:val="Title"/>
         <w:jc w:val="center"/>
         <w:rPr>
           <w:lang w:val="en-US"/>
@@ -33,7 +33,27 @@
           <w:szCs w:val="24"/>
           <w:lang w:val="en-US"/>
         </w:rPr>
-        <w:t>Before opening the plugin make sure</w:t>
+        <w:t xml:space="preserve">Before opening the </w:t>
+      </w:r>
+      <w:proofErr w:type="gramStart"/>
+      <w:r>
+        <w:rPr>
+          <w:rFonts w:ascii="Garamond" w:hAnsi="Garamond"/>
+          <w:sz w:val="24"/>
+          <w:szCs w:val="24"/>
+          <w:lang w:val="en-US"/>
+        </w:rPr>
+        <w:t>plugin</w:t>
+      </w:r>
+      <w:proofErr w:type="gramEnd"/>
+      <w:r>
+        <w:rPr>
+          <w:rFonts w:ascii="Garamond" w:hAnsi="Garamond"/>
+          <w:sz w:val="24"/>
+          <w:szCs w:val="24"/>
+          <w:lang w:val="en-US"/>
+        </w:rPr>
+        <w:t xml:space="preserve"> make sure</w:t>
       </w:r>
       <w:r>
         <w:rPr>
@@ -83,7 +103,7 @@
     </w:p>
     <w:p>
       <w:pPr>
-        <w:pStyle w:val="Liststycke"/>
+        <w:pStyle w:val="ListParagraph"/>
         <w:numPr>
           <w:ilvl w:val="0"/>
           <w:numId w:val="1"/>
@@ -113,7 +133,66 @@
           <w:szCs w:val="24"/>
           <w:lang w:val="en-US"/>
         </w:rPr>
-        <w:t>These administrative boundaries have to be in the form of a polygon shapefile. These administrative boundaries represent the area of interest when generating your plugins.</w:t>
+        <w:t xml:space="preserve">These administrative boundaries have to be in the form of a polygon </w:t>
+      </w:r>
+      <w:proofErr w:type="spellStart"/>
+      <w:r>
+        <w:rPr>
+          <w:rFonts w:ascii="Garamond" w:hAnsi="Garamond"/>
+          <w:sz w:val="24"/>
+          <w:szCs w:val="24"/>
+          <w:lang w:val="en-US"/>
+        </w:rPr>
+        <w:t>shapefile</w:t>
+      </w:r>
+      <w:proofErr w:type="spellEnd"/>
+      <w:r>
+        <w:rPr>
+          <w:rFonts w:ascii="Garamond" w:hAnsi="Garamond"/>
+          <w:sz w:val="24"/>
+          <w:szCs w:val="24"/>
+          <w:lang w:val="en-US"/>
+        </w:rPr>
+        <w:t>. These administrative boundaries represent the area of interest when generating your plugins</w:t>
+      </w:r>
+      <w:r>
+        <w:rPr>
+          <w:rFonts w:ascii="Garamond" w:hAnsi="Garamond"/>
+          <w:sz w:val="24"/>
+          <w:szCs w:val="24"/>
+          <w:lang w:val="en-US"/>
+        </w:rPr>
+        <w:t xml:space="preserve"> (available from multiple sources e.g. </w:t>
+      </w:r>
+      <w:hyperlink r:id="rId5" w:history="1">
+        <w:r>
+          <w:rPr>
+            <w:rStyle w:val="Hyperlink"/>
+            <w:rFonts w:ascii="Garamond" w:hAnsi="Garamond"/>
+            <w:sz w:val="24"/>
+            <w:szCs w:val="24"/>
+            <w:lang w:val="en-US"/>
+          </w:rPr>
+          <w:t>here</w:t>
+        </w:r>
+      </w:hyperlink>
+      <w:r>
+        <w:rPr>
+          <w:rFonts w:ascii="Garamond" w:hAnsi="Garamond"/>
+          <w:sz w:val="24"/>
+          <w:szCs w:val="24"/>
+          <w:lang w:val="en-US"/>
+        </w:rPr>
+        <w:t>)</w:t>
+      </w:r>
+      <w:r>
+        <w:rPr>
+          <w:rFonts w:ascii="Garamond" w:hAnsi="Garamond"/>
+          <w:sz w:val="24"/>
+          <w:szCs w:val="24"/>
+          <w:lang w:val="en-US"/>
+        </w:rPr>
+        <w:t>.</w:t>
       </w:r>
       <w:r>
         <w:rPr>
@@ -128,7 +207,7 @@
     </w:p>
     <w:p>
       <w:pPr>
-        <w:pStyle w:val="Liststycke"/>
+        <w:pStyle w:val="ListParagraph"/>
         <w:numPr>
           <w:ilvl w:val="0"/>
           <w:numId w:val="1"/>
@@ -151,19 +230,182 @@
         </w:rPr>
         <w:t xml:space="preserve">Population – </w:t>
       </w:r>
-      <w:r>
-        <w:rPr>
-          <w:rFonts w:ascii="Garamond" w:hAnsi="Garamond"/>
-          <w:sz w:val="24"/>
-          <w:szCs w:val="24"/>
-          <w:lang w:val="en-US"/>
-        </w:rPr>
-        <w:t>This is the population dataset that you use as the basis of your clusters. It is recommended to use the High resolution settlement layer (HRSL). This map should be in the form of a raster</w:t>
-      </w:r>
-    </w:p>
-    <w:p>
-      <w:pPr>
-        <w:pStyle w:val="Liststycke"/>
+      <w:proofErr w:type="gramStart"/>
+      <w:r>
+        <w:rPr>
+          <w:rFonts w:ascii="Garamond" w:hAnsi="Garamond"/>
+          <w:sz w:val="24"/>
+          <w:szCs w:val="24"/>
+          <w:lang w:val="en-US"/>
+        </w:rPr>
+        <w:t>This is the population dataset that you use</w:t>
+      </w:r>
+      <w:proofErr w:type="gramEnd"/>
+      <w:r>
+        <w:rPr>
+          <w:rFonts w:ascii="Garamond" w:hAnsi="Garamond"/>
+          <w:sz w:val="24"/>
+          <w:szCs w:val="24"/>
+          <w:lang w:val="en-US"/>
+        </w:rPr>
+        <w:t xml:space="preserve"> as the basis of your clusters. It is recommended to use the </w:t>
+      </w:r>
+      <w:proofErr w:type="gramStart"/>
+      <w:r>
+        <w:rPr>
+          <w:rFonts w:ascii="Garamond" w:hAnsi="Garamond"/>
+          <w:sz w:val="24"/>
+          <w:szCs w:val="24"/>
+          <w:lang w:val="en-US"/>
+        </w:rPr>
+        <w:t>High resolution</w:t>
+      </w:r>
+      <w:proofErr w:type="gramEnd"/>
+      <w:r>
+        <w:rPr>
+          <w:rFonts w:ascii="Garamond" w:hAnsi="Garamond"/>
+          <w:sz w:val="24"/>
+          <w:szCs w:val="24"/>
+          <w:lang w:val="en-US"/>
+        </w:rPr>
+        <w:t xml:space="preserve"> settlement layer (HRSL)</w:t>
+      </w:r>
+      <w:r>
+        <w:rPr>
+          <w:rFonts w:ascii="Garamond" w:hAnsi="Garamond"/>
+          <w:sz w:val="24"/>
+          <w:szCs w:val="24"/>
+          <w:lang w:val="en-US"/>
+        </w:rPr>
+        <w:t xml:space="preserve"> when available and if not GHS</w:t>
+      </w:r>
+      <w:r>
+        <w:rPr>
+          <w:rFonts w:ascii="Garamond" w:hAnsi="Garamond"/>
+          <w:sz w:val="24"/>
+          <w:szCs w:val="24"/>
+          <w:lang w:val="en-US"/>
+        </w:rPr>
+        <w:t>L</w:t>
+      </w:r>
+      <w:r>
+        <w:rPr>
+          <w:rFonts w:ascii="Garamond" w:hAnsi="Garamond"/>
+          <w:sz w:val="24"/>
+          <w:szCs w:val="24"/>
+          <w:lang w:val="en-US"/>
+        </w:rPr>
+        <w:t>. This map should be in the form of a raster</w:t>
+      </w:r>
+      <w:r>
+        <w:rPr>
+          <w:rFonts w:ascii="Garamond" w:hAnsi="Garamond"/>
+          <w:sz w:val="24"/>
+          <w:szCs w:val="24"/>
+          <w:lang w:val="en-US"/>
+        </w:rPr>
+        <w:t xml:space="preserve"> (HRSL available at: </w:t>
+      </w:r>
+      <w:r>
+        <w:rPr>
+          <w:rFonts w:ascii="Garamond" w:hAnsi="Garamond"/>
+          <w:sz w:val="24"/>
+          <w:szCs w:val="24"/>
+          <w:lang w:val="en-US"/>
+        </w:rPr>
+        <w:fldChar w:fldCharType="begin"/>
+      </w:r>
+      <w:r>
+        <w:rPr>
+          <w:rFonts w:ascii="Garamond" w:hAnsi="Garamond"/>
+          <w:sz w:val="24"/>
+          <w:szCs w:val="24"/>
+          <w:lang w:val="en-US"/>
+        </w:rPr>
+        <w:instrText>HYPERLINK "https://data.humdata.org/organization/facebook"</w:instrText>
+      </w:r>
+      <w:r>
+        <w:rPr>
+          <w:rFonts w:ascii="Garamond" w:hAnsi="Garamond"/>
+          <w:sz w:val="24"/>
+          <w:szCs w:val="24"/>
+          <w:lang w:val="en-US"/>
+        </w:rPr>
+      </w:r>
+      <w:r>
+        <w:rPr>
+          <w:rFonts w:ascii="Garamond" w:hAnsi="Garamond"/>
+          <w:sz w:val="24"/>
+          <w:szCs w:val="24"/>
+          <w:lang w:val="en-US"/>
+        </w:rPr>
+        <w:fldChar w:fldCharType="separate"/>
+      </w:r>
+      <w:r>
+        <w:rPr>
+          <w:rStyle w:val="Hyperlink"/>
+          <w:rFonts w:ascii="Garamond" w:hAnsi="Garamond"/>
+          <w:sz w:val="24"/>
+          <w:szCs w:val="24"/>
+          <w:lang w:val="en-US"/>
+        </w:rPr>
+        <w:t>here</w:t>
+      </w:r>
+      <w:r>
+        <w:rPr>
+          <w:rFonts w:ascii="Garamond" w:hAnsi="Garamond"/>
+          <w:sz w:val="24"/>
+          <w:szCs w:val="24"/>
+          <w:lang w:val="en-US"/>
+        </w:rPr>
+        <w:fldChar w:fldCharType="end"/>
+      </w:r>
+      <w:r>
+        <w:rPr>
+          <w:rFonts w:ascii="Garamond" w:hAnsi="Garamond"/>
+          <w:sz w:val="24"/>
+          <w:szCs w:val="24"/>
+          <w:lang w:val="en-US"/>
+        </w:rPr>
+        <w:t xml:space="preserve"> and GHSL available</w:t>
+      </w:r>
+      <w:r>
+        <w:rPr>
+          <w:lang w:val="en-US"/>
+        </w:rPr>
+        <w:t xml:space="preserve"> </w:t>
+      </w:r>
+      <w:r>
+        <w:rPr>
+          <w:lang w:val="en-US"/>
+        </w:rPr>
+        <w:t xml:space="preserve">at: </w:t>
+      </w:r>
+      <w:hyperlink r:id="rId6" w:history="1">
+        <w:r>
+          <w:rPr>
+            <w:rStyle w:val="Hyperlink"/>
+            <w:rFonts w:ascii="Garamond" w:hAnsi="Garamond"/>
+            <w:sz w:val="24"/>
+            <w:szCs w:val="24"/>
+            <w:lang w:val="en-US"/>
+          </w:rPr>
+          <w:t>here</w:t>
+        </w:r>
+      </w:hyperlink>
+      <w:r>
+        <w:rPr>
+          <w:rFonts w:ascii="Garamond" w:hAnsi="Garamond"/>
+          <w:sz w:val="24"/>
+          <w:szCs w:val="24"/>
+          <w:lang w:val="en-US"/>
+        </w:rPr>
+        <w:t>)</w:t>
+      </w:r>
+    </w:p>
+    <w:p>
+      <w:pPr>
+        <w:pStyle w:val="ListParagraph"/>
         <w:numPr>
           <w:ilvl w:val="0"/>
           <w:numId w:val="1"/>
@@ -194,6 +436,36 @@
         </w:rPr>
         <w:t xml:space="preserve"> Map of visible light during night in your area of interest. This map should be in the form of a raster. </w:t>
       </w:r>
+      <w:r>
+        <w:rPr>
+          <w:rFonts w:ascii="Garamond" w:hAnsi="Garamond"/>
+          <w:sz w:val="24"/>
+          <w:szCs w:val="24"/>
+          <w:lang w:val="en-US"/>
+        </w:rPr>
+        <w:t xml:space="preserve">(available </w:t>
+      </w:r>
+      <w:hyperlink r:id="rId7" w:history="1">
+        <w:r>
+          <w:rPr>
+            <w:rStyle w:val="Hyperlink"/>
+            <w:rFonts w:ascii="Garamond" w:hAnsi="Garamond"/>
+            <w:sz w:val="24"/>
+            <w:szCs w:val="24"/>
+            <w:lang w:val="en-US"/>
+          </w:rPr>
+          <w:t>here</w:t>
+        </w:r>
+      </w:hyperlink>
+      <w:r>
+        <w:rPr>
+          <w:rFonts w:ascii="Garamond" w:hAnsi="Garamond"/>
+          <w:sz w:val="24"/>
+          <w:szCs w:val="24"/>
+          <w:lang w:val="en-US"/>
+        </w:rPr>
+        <w:t xml:space="preserve">) </w:t>
+      </w:r>
     </w:p>
     <w:p>
       <w:pPr>
@@ -216,7 +488,7 @@
     </w:p>
     <w:p>
       <w:pPr>
-        <w:pStyle w:val="Liststycke"/>
+        <w:pStyle w:val="ListParagraph"/>
         <w:numPr>
           <w:ilvl w:val="0"/>
           <w:numId w:val="3"/>
@@ -240,11 +512,12 @@
       <w:r>
         <w:rPr>
           <w:rFonts w:ascii="Garamond" w:hAnsi="Garamond"/>
-          <w:sz w:val="24"/>
-          <w:szCs w:val="24"/>
-          <w:lang w:val="en-US"/>
-        </w:rPr>
-        <w:t>Plugin</w:t>
+          <w:b/>
+          <w:sz w:val="24"/>
+          <w:szCs w:val="24"/>
+          <w:lang w:val="en-US"/>
+        </w:rPr>
+        <w:t>Database</w:t>
       </w:r>
       <w:r>
         <w:rPr>
@@ -255,6 +528,7 @@
         </w:rPr>
         <w:t xml:space="preserve"> menu. The name of the plugin when installed will be </w:t>
       </w:r>
+      <w:proofErr w:type="spellStart"/>
       <w:r>
         <w:rPr>
           <w:rFonts w:ascii="Garamond" w:hAnsi="Garamond"/>
@@ -264,10 +538,11 @@
         </w:rPr>
         <w:t>HRSL_clusters</w:t>
       </w:r>
-    </w:p>
-    <w:p>
-      <w:pPr>
-        <w:pStyle w:val="Liststycke"/>
+      <w:proofErr w:type="spellEnd"/>
+    </w:p>
+    <w:p>
+      <w:pPr>
+        <w:pStyle w:val="ListParagraph"/>
         <w:numPr>
           <w:ilvl w:val="0"/>
           <w:numId w:val="3"/>
@@ -286,61 +561,67 @@
           <w:szCs w:val="24"/>
           <w:lang w:val="en-US"/>
         </w:rPr>
-        <w:t>The</w:t>
-      </w:r>
-      <w:r>
-        <w:rPr>
-          <w:rFonts w:ascii="Garamond" w:hAnsi="Garamond"/>
-          <w:sz w:val="24"/>
-          <w:szCs w:val="24"/>
-          <w:lang w:val="en-US"/>
-        </w:rPr>
-        <w:t xml:space="preserve"> following window will open up:</w:t>
-      </w:r>
-    </w:p>
-    <w:p>
-      <w:pPr>
-        <w:pStyle w:val="Liststycke"/>
+        <w:t>The following window will open up:</w:t>
+      </w:r>
+    </w:p>
+    <w:p>
+      <w:pPr>
+        <w:pStyle w:val="ListParagraph"/>
         <w:keepNext/>
         <w:jc w:val="center"/>
       </w:pPr>
       <w:r>
         <w:rPr>
-          <w:rFonts w:ascii="Garamond" w:hAnsi="Garamond"/>
-          <w:b/>
-          <w:sz w:val="24"/>
-          <w:szCs w:val="24"/>
-          <w:lang w:val="en-US"/>
-        </w:rPr>
-        <w:pict>
-          <v:shapetype id="_x0000_t75" coordsize="21600,21600" o:spt="75" o:preferrelative="t" path="m@4@5l@4@11@9@11@9@5xe" filled="f" stroked="f">
-            <v:stroke joinstyle="miter"/>
-            <v:formulas>
-              <v:f eqn="if lineDrawn pixelLineWidth 0"/>
-              <v:f eqn="sum @0 1 0"/>
-              <v:f eqn="sum 0 0 @1"/>
-              <v:f eqn="prod @2 1 2"/>
-              <v:f eqn="prod @3 21600 pixelWidth"/>
-              <v:f eqn="prod @3 21600 pixelHeight"/>
-              <v:f eqn="sum @0 0 1"/>
-              <v:f eqn="prod @6 1 2"/>
-              <v:f eqn="prod @7 21600 pixelWidth"/>
-              <v:f eqn="sum @8 21600 0"/>
-              <v:f eqn="prod @7 21600 pixelHeight"/>
-              <v:f eqn="sum @10 21600 0"/>
-            </v:formulas>
-            <v:path o:extrusionok="f" gradientshapeok="t" o:connecttype="rect"/>
-            <o:lock v:ext="edit" aspectratio="t"/>
-          </v:shapetype>
-          <v:shape id="_x0000_i1025" type="#_x0000_t75" style="width:272.25pt;height:362.25pt">
-            <v:imagedata r:id="rId5" o:title="image (5)"/>
-          </v:shape>
-        </w:pict>
-      </w:r>
-    </w:p>
-    <w:p>
-      <w:pPr>
-        <w:pStyle w:val="Beskrivning"/>
+          <w:noProof/>
+          <w:lang w:val="en-US"/>
+        </w:rPr>
+        <w:drawing>
+          <wp:inline distT="0" distB="0" distL="0" distR="0" wp14:anchorId="0FE1AF5A" wp14:editId="61E8BACB">
+            <wp:extent cx="3196044" cy="3689350"/>
+            <wp:effectExtent l="0" t="0" r="4445" b="6350"/>
+            <wp:docPr id="1" name="Picture 1"/>
+            <wp:cNvGraphicFramePr>
+              <a:graphicFrameLocks xmlns:a="http://schemas.openxmlformats.org/drawingml/2006/main" noChangeAspect="1"/>
+            </wp:cNvGraphicFramePr>
+            <a:graphic xmlns:a="http://schemas.openxmlformats.org/drawingml/2006/main">
+              <a:graphicData uri="http://schemas.openxmlformats.org/drawingml/2006/picture">
+                <pic:pic xmlns:pic="http://schemas.openxmlformats.org/drawingml/2006/picture">
+                  <pic:nvPicPr>
+                    <pic:cNvPr id="1" name=""/>
+                    <pic:cNvPicPr/>
+                  </pic:nvPicPr>
+                  <pic:blipFill rotWithShape="1">
+                    <a:blip r:embed="rId8"/>
+                    <a:srcRect l="3048" t="2051" r="2673" b="2758"/>
+                    <a:stretch/>
+                  </pic:blipFill>
+                  <pic:spPr bwMode="auto">
+                    <a:xfrm>
+                      <a:off x="0" y="0"/>
+                      <a:ext cx="3196831" cy="3690258"/>
+                    </a:xfrm>
+                    <a:prstGeom prst="rect">
+                      <a:avLst/>
+                    </a:prstGeom>
+                    <a:ln>
+                      <a:noFill/>
+                    </a:ln>
+                    <a:extLst>
+                      <a:ext uri="{53640926-AAD7-44D8-BBD7-CCE9431645EC}">
+                        <a14:shadowObscured xmlns:a14="http://schemas.microsoft.com/office/drawing/2010/main"/>
+                      </a:ext>
+                    </a:extLst>
+                  </pic:spPr>
+                </pic:pic>
+              </a:graphicData>
+            </a:graphic>
+          </wp:inline>
+        </w:drawing>
+      </w:r>
+    </w:p>
+    <w:p>
+      <w:pPr>
+        <w:pStyle w:val="Caption"/>
         <w:jc w:val="center"/>
         <w:rPr>
           <w:rFonts w:ascii="Garamond" w:hAnsi="Garamond"/>
@@ -350,49 +631,42 @@
           <w:lang w:val="en-US"/>
         </w:rPr>
       </w:pPr>
-      <w:r>
-        <w:t xml:space="preserve">Figure </w:t>
-      </w:r>
-      <w:fldSimple w:instr=" SEQ Figure \* ARABIC ">
-        <w:r>
-          <w:rPr>
-            <w:noProof/>
-          </w:rPr>
-          <w:t>1</w:t>
-        </w:r>
-      </w:fldSimple>
+      <w:proofErr w:type="spellStart"/>
+      <w:r>
+        <w:t>Figure</w:t>
+      </w:r>
+      <w:proofErr w:type="spellEnd"/>
+      <w:r>
+        <w:t xml:space="preserve"> </w:t>
+      </w:r>
+      <w:r>
+        <w:fldChar w:fldCharType="begin"/>
+      </w:r>
+      <w:r>
+        <w:instrText xml:space="preserve"> SEQ Figure \* ARABIC </w:instrText>
+      </w:r>
+      <w:r>
+        <w:fldChar w:fldCharType="separate"/>
+      </w:r>
+      <w:r>
+        <w:rPr>
+          <w:noProof/>
+        </w:rPr>
+        <w:t>1</w:t>
+      </w:r>
+      <w:r>
+        <w:rPr>
+          <w:noProof/>
+        </w:rPr>
+        <w:fldChar w:fldCharType="end"/>
+      </w:r>
       <w:r>
         <w:t>. Plugin GUI</w:t>
       </w:r>
     </w:p>
     <w:p>
       <w:pPr>
-        <w:pStyle w:val="Liststycke"/>
-        <w:jc w:val="center"/>
-        <w:rPr>
-          <w:rFonts w:ascii="Garamond" w:hAnsi="Garamond"/>
-          <w:b/>
-          <w:sz w:val="24"/>
-          <w:szCs w:val="24"/>
-          <w:lang w:val="en-US"/>
-        </w:rPr>
-      </w:pPr>
-    </w:p>
-    <w:p>
-      <w:pPr>
-        <w:pStyle w:val="Liststycke"/>
-        <w:rPr>
-          <w:rFonts w:ascii="Garamond" w:hAnsi="Garamond"/>
-          <w:b/>
-          <w:sz w:val="24"/>
-          <w:szCs w:val="24"/>
-          <w:lang w:val="en-US"/>
-        </w:rPr>
-      </w:pPr>
-    </w:p>
-    <w:p>
-      <w:pPr>
-        <w:pStyle w:val="Liststycke"/>
+        <w:pStyle w:val="ListParagraph"/>
         <w:numPr>
           <w:ilvl w:val="0"/>
           <w:numId w:val="5"/>
@@ -411,7 +685,6 @@
           <w:szCs w:val="24"/>
           <w:lang w:val="en-US"/>
         </w:rPr>
-        <w:lastRenderedPageBreak/>
         <w:t xml:space="preserve">In the field named </w:t>
       </w:r>
       <w:r>
@@ -436,40 +709,75 @@
     </w:p>
     <w:p>
       <w:pPr>
-        <w:pStyle w:val="Liststycke"/>
-        <w:rPr>
-          <w:rFonts w:ascii="Garamond" w:hAnsi="Garamond"/>
-          <w:b/>
-          <w:sz w:val="24"/>
-          <w:szCs w:val="24"/>
-          <w:lang w:val="en-US"/>
-        </w:rPr>
-      </w:pPr>
-    </w:p>
-    <w:p>
-      <w:pPr>
-        <w:pStyle w:val="Liststycke"/>
+        <w:pStyle w:val="ListParagraph"/>
+        <w:rPr>
+          <w:rFonts w:ascii="Garamond" w:hAnsi="Garamond"/>
+          <w:b/>
+          <w:sz w:val="24"/>
+          <w:szCs w:val="24"/>
+          <w:lang w:val="en-US"/>
+        </w:rPr>
+      </w:pPr>
+    </w:p>
+    <w:p>
+      <w:pPr>
+        <w:pStyle w:val="ListParagraph"/>
         <w:keepNext/>
         <w:jc w:val="center"/>
       </w:pPr>
       <w:r>
         <w:rPr>
-          <w:rFonts w:ascii="Garamond" w:hAnsi="Garamond"/>
-          <w:b/>
-          <w:sz w:val="24"/>
-          <w:szCs w:val="24"/>
-          <w:lang w:val="en-US"/>
-        </w:rPr>
-        <w:pict>
-          <v:shape id="_x0000_i1027" type="#_x0000_t75" style="width:267.75pt;height:5in">
-            <v:imagedata r:id="rId6" o:title="image (7)"/>
-          </v:shape>
-        </w:pict>
-      </w:r>
-    </w:p>
-    <w:p>
-      <w:pPr>
-        <w:pStyle w:val="Beskrivning"/>
+          <w:noProof/>
+          <w:lang w:val="en-US"/>
+        </w:rPr>
+        <w:lastRenderedPageBreak/>
+        <w:drawing>
+          <wp:inline distT="0" distB="0" distL="0" distR="0" wp14:anchorId="0F43856F" wp14:editId="7C8CFC47">
+            <wp:extent cx="3219450" cy="3633746"/>
+            <wp:effectExtent l="0" t="0" r="0" b="5080"/>
+            <wp:docPr id="12" name="Picture 12"/>
+            <wp:cNvGraphicFramePr>
+              <a:graphicFrameLocks xmlns:a="http://schemas.openxmlformats.org/drawingml/2006/main" noChangeAspect="1"/>
+            </wp:cNvGraphicFramePr>
+            <a:graphic xmlns:a="http://schemas.openxmlformats.org/drawingml/2006/main">
+              <a:graphicData uri="http://schemas.openxmlformats.org/drawingml/2006/picture">
+                <pic:pic xmlns:pic="http://schemas.openxmlformats.org/drawingml/2006/picture">
+                  <pic:nvPicPr>
+                    <pic:cNvPr id="1" name=""/>
+                    <pic:cNvPicPr/>
+                  </pic:nvPicPr>
+                  <pic:blipFill rotWithShape="1">
+                    <a:blip r:embed="rId9"/>
+                    <a:srcRect l="2607" t="1935" r="1422" b="2881"/>
+                    <a:stretch/>
+                  </pic:blipFill>
+                  <pic:spPr bwMode="auto">
+                    <a:xfrm>
+                      <a:off x="0" y="0"/>
+                      <a:ext cx="3220277" cy="3634679"/>
+                    </a:xfrm>
+                    <a:prstGeom prst="rect">
+                      <a:avLst/>
+                    </a:prstGeom>
+                    <a:ln>
+                      <a:noFill/>
+                    </a:ln>
+                    <a:extLst>
+                      <a:ext uri="{53640926-AAD7-44D8-BBD7-CCE9431645EC}">
+                        <a14:shadowObscured xmlns:a14="http://schemas.microsoft.com/office/drawing/2010/main"/>
+                      </a:ext>
+                    </a:extLst>
+                  </pic:spPr>
+                </pic:pic>
+              </a:graphicData>
+            </a:graphic>
+          </wp:inline>
+        </w:drawing>
+      </w:r>
+    </w:p>
+    <w:p>
+      <w:pPr>
+        <w:pStyle w:val="Caption"/>
         <w:jc w:val="center"/>
         <w:rPr>
           <w:rFonts w:ascii="Garamond" w:hAnsi="Garamond"/>
@@ -479,36 +787,70 @@
           <w:lang w:val="en-US"/>
         </w:rPr>
       </w:pPr>
-      <w:r>
-        <w:t xml:space="preserve">Figure </w:t>
-      </w:r>
-      <w:fldSimple w:instr=" SEQ Figure \* ARABIC ">
-        <w:r>
-          <w:rPr>
-            <w:noProof/>
-          </w:rPr>
-          <w:t>2</w:t>
-        </w:r>
-      </w:fldSimple>
-      <w:r>
-        <w:t>. Select workspace.</w:t>
-      </w:r>
-    </w:p>
-    <w:p>
-      <w:pPr>
-        <w:pStyle w:val="Liststycke"/>
-        <w:rPr>
-          <w:rFonts w:ascii="Garamond" w:hAnsi="Garamond"/>
-          <w:b/>
-          <w:sz w:val="24"/>
-          <w:szCs w:val="24"/>
-          <w:lang w:val="en-US"/>
-        </w:rPr>
-      </w:pPr>
-    </w:p>
-    <w:p>
-      <w:pPr>
-        <w:pStyle w:val="Liststycke"/>
+      <w:proofErr w:type="spellStart"/>
+      <w:r>
+        <w:t>Figure</w:t>
+      </w:r>
+      <w:proofErr w:type="spellEnd"/>
+      <w:r>
+        <w:t xml:space="preserve"> </w:t>
+      </w:r>
+      <w:r>
+        <w:fldChar w:fldCharType="begin"/>
+      </w:r>
+      <w:r>
+        <w:instrText xml:space="preserve"> SEQ Figure \* ARABIC </w:instrText>
+      </w:r>
+      <w:r>
+        <w:fldChar w:fldCharType="separate"/>
+      </w:r>
+      <w:r>
+        <w:rPr>
+          <w:noProof/>
+        </w:rPr>
+        <w:t>2</w:t>
+      </w:r>
+      <w:r>
+        <w:rPr>
+          <w:noProof/>
+        </w:rPr>
+        <w:fldChar w:fldCharType="end"/>
+      </w:r>
+      <w:r>
+        <w:t xml:space="preserve">. </w:t>
+      </w:r>
+      <w:proofErr w:type="spellStart"/>
+      <w:r>
+        <w:t>Select</w:t>
+      </w:r>
+      <w:proofErr w:type="spellEnd"/>
+      <w:r>
+        <w:t xml:space="preserve"> </w:t>
+      </w:r>
+      <w:proofErr w:type="spellStart"/>
+      <w:r>
+        <w:t>workspace</w:t>
+      </w:r>
+      <w:proofErr w:type="spellEnd"/>
+      <w:r>
+        <w:t>.</w:t>
+      </w:r>
+    </w:p>
+    <w:p>
+      <w:pPr>
+        <w:pStyle w:val="ListParagraph"/>
+        <w:rPr>
+          <w:rFonts w:ascii="Garamond" w:hAnsi="Garamond"/>
+          <w:b/>
+          <w:sz w:val="24"/>
+          <w:szCs w:val="24"/>
+          <w:lang w:val="en-US"/>
+        </w:rPr>
+      </w:pPr>
+    </w:p>
+    <w:p>
+      <w:pPr>
+        <w:pStyle w:val="ListParagraph"/>
         <w:numPr>
           <w:ilvl w:val="0"/>
           <w:numId w:val="5"/>
@@ -551,256 +893,350 @@
     </w:p>
     <w:p>
       <w:pPr>
-        <w:pStyle w:val="Liststycke"/>
+        <w:pStyle w:val="ListParagraph"/>
         <w:keepNext/>
         <w:ind w:left="1080"/>
         <w:jc w:val="center"/>
       </w:pPr>
       <w:r>
         <w:rPr>
-          <w:rFonts w:ascii="Garamond" w:hAnsi="Garamond"/>
+          <w:noProof/>
+          <w:lang w:val="en-US"/>
+        </w:rPr>
+        <w:drawing>
+          <wp:inline distT="0" distB="0" distL="0" distR="0" wp14:anchorId="36C6FF52" wp14:editId="59E8F7F4">
+            <wp:extent cx="3219935" cy="3696970"/>
+            <wp:effectExtent l="0" t="0" r="0" b="0"/>
+            <wp:docPr id="3" name="Picture 3"/>
+            <wp:cNvGraphicFramePr>
+              <a:graphicFrameLocks xmlns:a="http://schemas.openxmlformats.org/drawingml/2006/main" noChangeAspect="1"/>
+            </wp:cNvGraphicFramePr>
+            <a:graphic xmlns:a="http://schemas.openxmlformats.org/drawingml/2006/main">
+              <a:graphicData uri="http://schemas.openxmlformats.org/drawingml/2006/picture">
+                <pic:pic xmlns:pic="http://schemas.openxmlformats.org/drawingml/2006/picture">
+                  <pic:nvPicPr>
+                    <pic:cNvPr id="1" name=""/>
+                    <pic:cNvPicPr/>
+                  </pic:nvPicPr>
+                  <pic:blipFill rotWithShape="1">
+                    <a:blip r:embed="rId10"/>
+                    <a:srcRect l="2122" t="1859" r="2368" b="2053"/>
+                    <a:stretch/>
+                  </pic:blipFill>
+                  <pic:spPr bwMode="auto">
+                    <a:xfrm>
+                      <a:off x="0" y="0"/>
+                      <a:ext cx="3220437" cy="3697546"/>
+                    </a:xfrm>
+                    <a:prstGeom prst="rect">
+                      <a:avLst/>
+                    </a:prstGeom>
+                    <a:ln>
+                      <a:noFill/>
+                    </a:ln>
+                    <a:extLst>
+                      <a:ext uri="{53640926-AAD7-44D8-BBD7-CCE9431645EC}">
+                        <a14:shadowObscured xmlns:a14="http://schemas.microsoft.com/office/drawing/2010/main"/>
+                      </a:ext>
+                    </a:extLst>
+                  </pic:spPr>
+                </pic:pic>
+              </a:graphicData>
+            </a:graphic>
+          </wp:inline>
+        </w:drawing>
+      </w:r>
+    </w:p>
+    <w:p>
+      <w:pPr>
+        <w:pStyle w:val="Caption"/>
+        <w:jc w:val="center"/>
+        <w:rPr>
+          <w:lang w:val="en-US"/>
+        </w:rPr>
+      </w:pPr>
+      <w:r>
+        <w:rPr>
+          <w:lang w:val="en-US"/>
+        </w:rPr>
+        <w:t xml:space="preserve">Figure </w:t>
+      </w:r>
+      <w:r>
+        <w:fldChar w:fldCharType="begin"/>
+      </w:r>
+      <w:r>
+        <w:rPr>
+          <w:lang w:val="en-US"/>
+        </w:rPr>
+        <w:instrText xml:space="preserve"> SEQ Figure \* ARABIC </w:instrText>
+      </w:r>
+      <w:r>
+        <w:fldChar w:fldCharType="separate"/>
+      </w:r>
+      <w:r>
+        <w:rPr>
+          <w:noProof/>
+          <w:lang w:val="en-US"/>
+        </w:rPr>
+        <w:t>3</w:t>
+      </w:r>
+      <w:r>
+        <w:rPr>
+          <w:noProof/>
+        </w:rPr>
+        <w:fldChar w:fldCharType="end"/>
+      </w:r>
+      <w:r>
+        <w:rPr>
+          <w:lang w:val="en-US"/>
+        </w:rPr>
+        <w:t>. Select projection system</w:t>
+      </w:r>
+    </w:p>
+    <w:p>
+      <w:pPr>
+        <w:pStyle w:val="ListParagraph"/>
+        <w:rPr>
+          <w:rFonts w:ascii="Garamond" w:hAnsi="Garamond"/>
+          <w:b/>
+          <w:sz w:val="24"/>
+          <w:szCs w:val="24"/>
+          <w:lang w:val="en-US"/>
+        </w:rPr>
+      </w:pPr>
+    </w:p>
+    <w:p>
+      <w:pPr>
+        <w:pStyle w:val="ListParagraph"/>
+        <w:rPr>
+          <w:rFonts w:ascii="Garamond" w:hAnsi="Garamond"/>
+          <w:b/>
+          <w:sz w:val="24"/>
+          <w:szCs w:val="24"/>
+          <w:lang w:val="en-US"/>
+        </w:rPr>
+      </w:pPr>
+      <w:r>
+        <w:rPr>
+          <w:rFonts w:ascii="Garamond" w:hAnsi="Garamond"/>
+          <w:b/>
           <w:sz w:val="24"/>
           <w:szCs w:val="24"/>
           <w:lang w:val="en-US"/>
         </w:rPr>
         <w:lastRenderedPageBreak/>
-        <w:pict>
-          <v:shape id="_x0000_i1028" type="#_x0000_t75" style="width:266.25pt;height:357.75pt">
-            <v:imagedata r:id="rId7" o:title="image (8)"/>
-          </v:shape>
-        </w:pict>
-      </w:r>
-    </w:p>
-    <w:p>
-      <w:pPr>
-        <w:pStyle w:val="Beskrivning"/>
+        <w:t>NOTE: When selecting</w:t>
+      </w:r>
+      <w:r>
+        <w:rPr>
+          <w:rFonts w:ascii="Garamond" w:hAnsi="Garamond"/>
+          <w:b/>
+          <w:sz w:val="24"/>
+          <w:szCs w:val="24"/>
+          <w:lang w:val="en-US"/>
+        </w:rPr>
+        <w:t xml:space="preserve"> the projection system</w:t>
+      </w:r>
+      <w:r>
+        <w:rPr>
+          <w:rFonts w:ascii="Garamond" w:hAnsi="Garamond"/>
+          <w:b/>
+          <w:sz w:val="24"/>
+          <w:szCs w:val="24"/>
+          <w:lang w:val="en-US"/>
+        </w:rPr>
+        <w:t xml:space="preserve"> </w:t>
+      </w:r>
+      <w:r>
+        <w:rPr>
+          <w:rFonts w:ascii="Garamond" w:hAnsi="Garamond"/>
+          <w:b/>
+          <w:sz w:val="24"/>
+          <w:szCs w:val="24"/>
+          <w:lang w:val="en-US"/>
+        </w:rPr>
+        <w:t>t</w:t>
+      </w:r>
+      <w:r>
+        <w:rPr>
+          <w:rFonts w:ascii="Garamond" w:hAnsi="Garamond"/>
+          <w:b/>
+          <w:sz w:val="24"/>
+          <w:szCs w:val="24"/>
+          <w:lang w:val="en-US"/>
+        </w:rPr>
+        <w:t>h</w:t>
+      </w:r>
+      <w:r>
+        <w:rPr>
+          <w:rFonts w:ascii="Garamond" w:hAnsi="Garamond"/>
+          <w:b/>
+          <w:sz w:val="24"/>
+          <w:szCs w:val="24"/>
+          <w:lang w:val="en-US"/>
+        </w:rPr>
+        <w:t>e following window will open up:</w:t>
+      </w:r>
+    </w:p>
+    <w:p>
+      <w:pPr>
+        <w:pStyle w:val="ListParagraph"/>
+        <w:rPr>
+          <w:rFonts w:ascii="Garamond" w:hAnsi="Garamond"/>
+          <w:b/>
+          <w:sz w:val="24"/>
+          <w:szCs w:val="24"/>
+          <w:lang w:val="en-US"/>
+        </w:rPr>
+      </w:pPr>
+    </w:p>
+    <w:p>
+      <w:pPr>
+        <w:pStyle w:val="ListParagraph"/>
+        <w:keepNext/>
         <w:jc w:val="center"/>
       </w:pPr>
       <w:r>
+        <w:rPr>
+          <w:noProof/>
+          <w:lang w:val="en-US"/>
+        </w:rPr>
+        <w:drawing>
+          <wp:inline distT="0" distB="0" distL="0" distR="0" wp14:anchorId="78CAF928" wp14:editId="4C1C1C19">
+            <wp:extent cx="5637076" cy="5494020"/>
+            <wp:effectExtent l="0" t="0" r="1905" b="0"/>
+            <wp:docPr id="13" name="Picture 13"/>
+            <wp:cNvGraphicFramePr>
+              <a:graphicFrameLocks xmlns:a="http://schemas.openxmlformats.org/drawingml/2006/main" noChangeAspect="1"/>
+            </wp:cNvGraphicFramePr>
+            <a:graphic xmlns:a="http://schemas.openxmlformats.org/drawingml/2006/main">
+              <a:graphicData uri="http://schemas.openxmlformats.org/drawingml/2006/picture">
+                <pic:pic xmlns:pic="http://schemas.openxmlformats.org/drawingml/2006/picture">
+                  <pic:nvPicPr>
+                    <pic:cNvPr id="1" name=""/>
+                    <pic:cNvPicPr/>
+                  </pic:nvPicPr>
+                  <pic:blipFill rotWithShape="1">
+                    <a:blip r:embed="rId11"/>
+                    <a:srcRect l="1105" t="1267" r="1032" b="1454"/>
+                    <a:stretch/>
+                  </pic:blipFill>
+                  <pic:spPr bwMode="auto">
+                    <a:xfrm>
+                      <a:off x="0" y="0"/>
+                      <a:ext cx="5637666" cy="5494595"/>
+                    </a:xfrm>
+                    <a:prstGeom prst="rect">
+                      <a:avLst/>
+                    </a:prstGeom>
+                    <a:ln>
+                      <a:noFill/>
+                    </a:ln>
+                    <a:extLst>
+                      <a:ext uri="{53640926-AAD7-44D8-BBD7-CCE9431645EC}">
+                        <a14:shadowObscured xmlns:a14="http://schemas.microsoft.com/office/drawing/2010/main"/>
+                      </a:ext>
+                    </a:extLst>
+                  </pic:spPr>
+                </pic:pic>
+              </a:graphicData>
+            </a:graphic>
+          </wp:inline>
+        </w:drawing>
+      </w:r>
+    </w:p>
+    <w:p>
+      <w:pPr>
+        <w:pStyle w:val="Caption"/>
+        <w:jc w:val="center"/>
+        <w:rPr>
+          <w:rFonts w:ascii="Garamond" w:hAnsi="Garamond"/>
+          <w:b/>
+          <w:sz w:val="24"/>
+          <w:szCs w:val="24"/>
+          <w:lang w:val="en-US"/>
+        </w:rPr>
+      </w:pPr>
+      <w:r>
+        <w:rPr>
+          <w:lang w:val="en-US"/>
+        </w:rPr>
         <w:t xml:space="preserve">Figure </w:t>
       </w:r>
-      <w:fldSimple w:instr=" SEQ Figure \* ARABIC ">
+      <w:r>
+        <w:fldChar w:fldCharType="begin"/>
+      </w:r>
+      <w:r>
+        <w:rPr>
+          <w:lang w:val="en-US"/>
+        </w:rPr>
+        <w:instrText xml:space="preserve"> SEQ Figure \* ARABIC </w:instrText>
+      </w:r>
+      <w:r>
+        <w:fldChar w:fldCharType="separate"/>
+      </w:r>
+      <w:r>
+        <w:rPr>
+          <w:noProof/>
+          <w:lang w:val="en-US"/>
+        </w:rPr>
+        <w:t>4</w:t>
+      </w:r>
+      <w:r>
+        <w:fldChar w:fldCharType="end"/>
+      </w:r>
+      <w:r>
+        <w:rPr>
+          <w:lang w:val="en-US"/>
+        </w:rPr>
+        <w:t>. Projection selection window</w:t>
+      </w:r>
+    </w:p>
+    <w:p>
+      <w:pPr>
+        <w:ind w:left="720"/>
+        <w:rPr>
+          <w:rFonts w:ascii="Garamond" w:hAnsi="Garamond"/>
+          <w:b/>
+          <w:sz w:val="24"/>
+          <w:szCs w:val="24"/>
+          <w:lang w:val="en-US"/>
+        </w:rPr>
+      </w:pPr>
+      <w:r>
+        <w:rPr>
+          <w:rFonts w:ascii="Garamond" w:hAnsi="Garamond"/>
+          <w:b/>
+          <w:sz w:val="24"/>
+          <w:szCs w:val="24"/>
+          <w:lang w:val="en-US"/>
+        </w:rPr>
+        <w:t>To find the coordinate system tha</w:t>
+      </w:r>
+      <w:r>
+        <w:rPr>
+          <w:rFonts w:ascii="Garamond" w:hAnsi="Garamond"/>
+          <w:b/>
+          <w:sz w:val="24"/>
+          <w:szCs w:val="24"/>
+          <w:lang w:val="en-US"/>
+        </w:rPr>
+        <w:t>t is appropriate for your study area</w:t>
+      </w:r>
+      <w:r>
+        <w:rPr>
+          <w:rFonts w:ascii="Garamond" w:hAnsi="Garamond"/>
+          <w:b/>
+          <w:sz w:val="24"/>
+          <w:szCs w:val="24"/>
+          <w:lang w:val="en-US"/>
+        </w:rPr>
+        <w:t xml:space="preserve"> please visit </w:t>
+      </w:r>
+      <w:hyperlink r:id="rId12" w:history="1">
         <w:r>
           <w:rPr>
-            <w:noProof/>
-          </w:rPr>
-          <w:t>3</w:t>
-        </w:r>
-      </w:fldSimple>
-      <w:r>
-        <w:t>. Select projection system</w:t>
-      </w:r>
-    </w:p>
-    <w:p>
-      <w:pPr>
-        <w:pStyle w:val="Liststycke"/>
-        <w:rPr>
-          <w:rFonts w:ascii="Garamond" w:hAnsi="Garamond"/>
-          <w:b/>
-          <w:sz w:val="24"/>
-          <w:szCs w:val="24"/>
-          <w:lang w:val="en-US"/>
-        </w:rPr>
-      </w:pPr>
-    </w:p>
-    <w:p>
-      <w:pPr>
-        <w:pStyle w:val="Liststycke"/>
-        <w:rPr>
-          <w:rFonts w:ascii="Garamond" w:hAnsi="Garamond"/>
-          <w:b/>
-          <w:sz w:val="24"/>
-          <w:szCs w:val="24"/>
-          <w:lang w:val="en-US"/>
-        </w:rPr>
-      </w:pPr>
-      <w:r>
-        <w:rPr>
-          <w:rFonts w:ascii="Garamond" w:hAnsi="Garamond"/>
-          <w:b/>
-          <w:sz w:val="24"/>
-          <w:szCs w:val="24"/>
-          <w:lang w:val="en-US"/>
-        </w:rPr>
-        <w:t>NOTE: When selecting</w:t>
-      </w:r>
-      <w:r>
-        <w:rPr>
-          <w:rFonts w:ascii="Garamond" w:hAnsi="Garamond"/>
-          <w:b/>
-          <w:sz w:val="24"/>
-          <w:szCs w:val="24"/>
-          <w:lang w:val="en-US"/>
-        </w:rPr>
-        <w:t xml:space="preserve"> the projection system</w:t>
-      </w:r>
-      <w:r>
-        <w:rPr>
-          <w:rFonts w:ascii="Garamond" w:hAnsi="Garamond"/>
-          <w:b/>
-          <w:sz w:val="24"/>
-          <w:szCs w:val="24"/>
-          <w:lang w:val="en-US"/>
-        </w:rPr>
-        <w:t xml:space="preserve"> </w:t>
-      </w:r>
-      <w:r>
-        <w:rPr>
-          <w:rFonts w:ascii="Garamond" w:hAnsi="Garamond"/>
-          <w:b/>
-          <w:sz w:val="24"/>
-          <w:szCs w:val="24"/>
-          <w:lang w:val="en-US"/>
-        </w:rPr>
-        <w:t>t</w:t>
-      </w:r>
-      <w:r>
-        <w:rPr>
-          <w:rFonts w:ascii="Garamond" w:hAnsi="Garamond"/>
-          <w:b/>
-          <w:sz w:val="24"/>
-          <w:szCs w:val="24"/>
-          <w:lang w:val="en-US"/>
-        </w:rPr>
-        <w:t>h</w:t>
-      </w:r>
-      <w:r>
-        <w:rPr>
-          <w:rFonts w:ascii="Garamond" w:hAnsi="Garamond"/>
-          <w:b/>
-          <w:sz w:val="24"/>
-          <w:szCs w:val="24"/>
-          <w:lang w:val="en-US"/>
-        </w:rPr>
-        <w:t>e following window will open up:</w:t>
-      </w:r>
-    </w:p>
-    <w:p>
-      <w:pPr>
-        <w:pStyle w:val="Liststycke"/>
-        <w:rPr>
-          <w:rFonts w:ascii="Garamond" w:hAnsi="Garamond"/>
-          <w:b/>
-          <w:sz w:val="24"/>
-          <w:szCs w:val="24"/>
-          <w:lang w:val="en-US"/>
-        </w:rPr>
-      </w:pPr>
-    </w:p>
-    <w:p>
-      <w:pPr>
-        <w:pStyle w:val="Liststycke"/>
-        <w:keepNext/>
-        <w:jc w:val="center"/>
-      </w:pPr>
-      <w:r>
-        <w:rPr>
-          <w:rFonts w:ascii="Garamond" w:hAnsi="Garamond"/>
-          <w:b/>
-          <w:sz w:val="24"/>
-          <w:szCs w:val="24"/>
-          <w:lang w:val="en-US"/>
-        </w:rPr>
-        <w:lastRenderedPageBreak/>
-        <w:pict>
-          <v:shape id="_x0000_i1026" type="#_x0000_t75" style="width:453pt;height:444.75pt">
-            <v:imagedata r:id="rId8" o:title="image (6)"/>
-          </v:shape>
-        </w:pict>
-      </w:r>
-    </w:p>
-    <w:p>
-      <w:pPr>
-        <w:pStyle w:val="Beskrivning"/>
-        <w:jc w:val="center"/>
-        <w:rPr>
-          <w:rFonts w:ascii="Garamond" w:hAnsi="Garamond"/>
-          <w:b/>
-          <w:sz w:val="24"/>
-          <w:szCs w:val="24"/>
-          <w:lang w:val="en-US"/>
-        </w:rPr>
-      </w:pPr>
-      <w:r>
-        <w:rPr>
-          <w:lang w:val="en-US"/>
-        </w:rPr>
-        <w:t xml:space="preserve">Figure </w:t>
-      </w:r>
-      <w:r>
-        <w:fldChar w:fldCharType="begin"/>
-      </w:r>
-      <w:r>
-        <w:rPr>
-          <w:lang w:val="en-US"/>
-        </w:rPr>
-        <w:instrText xml:space="preserve"> SEQ Figure \* ARABIC </w:instrText>
-      </w:r>
-      <w:r>
-        <w:fldChar w:fldCharType="separate"/>
-      </w:r>
-      <w:r>
-        <w:rPr>
-          <w:noProof/>
-          <w:lang w:val="en-US"/>
-        </w:rPr>
-        <w:t>4</w:t>
-      </w:r>
-      <w:r>
-        <w:fldChar w:fldCharType="end"/>
-      </w:r>
-      <w:r>
-        <w:rPr>
-          <w:lang w:val="en-US"/>
-        </w:rPr>
-        <w:t>. Projection selection window</w:t>
-      </w:r>
-    </w:p>
-    <w:p>
-      <w:pPr>
-        <w:ind w:left="720"/>
-        <w:rPr>
-          <w:rFonts w:ascii="Garamond" w:hAnsi="Garamond"/>
-          <w:b/>
-          <w:sz w:val="24"/>
-          <w:szCs w:val="24"/>
-          <w:lang w:val="en-US"/>
-        </w:rPr>
-      </w:pPr>
-      <w:r>
-        <w:rPr>
-          <w:rFonts w:ascii="Garamond" w:hAnsi="Garamond"/>
-          <w:b/>
-          <w:sz w:val="24"/>
-          <w:szCs w:val="24"/>
-          <w:lang w:val="en-US"/>
-        </w:rPr>
-        <w:t>To find the coordinate system tha</w:t>
-      </w:r>
-      <w:r>
-        <w:rPr>
-          <w:rFonts w:ascii="Garamond" w:hAnsi="Garamond"/>
-          <w:b/>
-          <w:sz w:val="24"/>
-          <w:szCs w:val="24"/>
-          <w:lang w:val="en-US"/>
-        </w:rPr>
-        <w:t>t is appropriate for your study area</w:t>
-      </w:r>
-      <w:r>
-        <w:rPr>
-          <w:rFonts w:ascii="Garamond" w:hAnsi="Garamond"/>
-          <w:b/>
-          <w:sz w:val="24"/>
-          <w:szCs w:val="24"/>
-          <w:lang w:val="en-US"/>
-        </w:rPr>
-        <w:t xml:space="preserve"> please visit </w:t>
-      </w:r>
-      <w:hyperlink r:id="rId9" w:history="1">
-        <w:r>
-          <w:rPr>
-            <w:rStyle w:val="Hyperlnk"/>
+            <w:rStyle w:val="Hyperlink"/>
             <w:rFonts w:ascii="Garamond" w:hAnsi="Garamond"/>
             <w:b/>
             <w:color w:val="auto"/>
@@ -854,7 +1290,7 @@
           <w:noProof/>
           <w:sz w:val="24"/>
           <w:szCs w:val="24"/>
-          <w:lang w:eastAsia="sv-SE"/>
+          <w:lang w:val="en-US"/>
         </w:rPr>
         <w:lastRenderedPageBreak/>
         <w:drawing>
@@ -873,7 +1309,7 @@
                     <pic:cNvPicPr/>
                   </pic:nvPicPr>
                   <pic:blipFill>
-                    <a:blip r:embed="rId10"/>
+                    <a:blip r:embed="rId13"/>
                     <a:stretch>
                       <a:fillRect/>
                     </a:stretch>
@@ -896,7 +1332,7 @@
     </w:p>
     <w:p>
       <w:pPr>
-        <w:pStyle w:val="Beskrivning"/>
+        <w:pStyle w:val="Caption"/>
         <w:jc w:val="center"/>
         <w:rPr>
           <w:lang w:val="en-US"/>
@@ -934,8 +1370,16 @@
         <w:rPr>
           <w:lang w:val="en-US"/>
         </w:rPr>
-        <w:t>. Go to epsg.io and search for the country you want to reproject</w:t>
-      </w:r>
+        <w:t xml:space="preserve">. Go to epsg.io and search for the country you want to </w:t>
+      </w:r>
+      <w:proofErr w:type="spellStart"/>
+      <w:r>
+        <w:rPr>
+          <w:lang w:val="en-US"/>
+        </w:rPr>
+        <w:t>reproject</w:t>
+      </w:r>
+      <w:proofErr w:type="spellEnd"/>
     </w:p>
     <w:p>
       <w:pPr>
@@ -1006,13 +1450,13 @@
           <w:noProof/>
           <w:sz w:val="24"/>
           <w:szCs w:val="24"/>
-          <w:lang w:eastAsia="sv-SE"/>
+          <w:lang w:val="en-US"/>
         </w:rPr>
         <w:drawing>
-          <wp:inline distT="0" distB="0" distL="0" distR="0" wp14:anchorId="2B97E2A2" wp14:editId="7CDE3943">
-            <wp:extent cx="3181350" cy="3048000"/>
-            <wp:effectExtent l="0" t="0" r="0" b="0"/>
-            <wp:docPr id="6" name="Picture 6"/>
+          <wp:inline distT="0" distB="0" distL="0" distR="0">
+            <wp:extent cx="3180715" cy="3300095"/>
+            <wp:effectExtent l="0" t="0" r="635" b="0"/>
+            <wp:docPr id="7" name="Picture 7"/>
             <wp:cNvGraphicFramePr>
               <a:graphicFrameLocks xmlns:a="http://schemas.openxmlformats.org/drawingml/2006/main" noChangeAspect="1"/>
             </wp:cNvGraphicFramePr>
@@ -1020,13 +1464,13 @@
               <a:graphicData uri="http://schemas.openxmlformats.org/drawingml/2006/picture">
                 <pic:pic xmlns:pic="http://schemas.openxmlformats.org/drawingml/2006/picture">
                   <pic:nvPicPr>
-                    <pic:cNvPr id="0" name="Picture 3"/>
+                    <pic:cNvPr id="0" name="Picture 14"/>
                     <pic:cNvPicPr>
                       <a:picLocks noChangeAspect="1" noChangeArrowheads="1"/>
                     </pic:cNvPicPr>
                   </pic:nvPicPr>
                   <pic:blipFill>
-                    <a:blip r:embed="rId11">
+                    <a:blip r:embed="rId14">
                       <a:extLst>
                         <a:ext uri="{28A0092B-C50C-407E-A947-70E740481C1C}">
                           <a14:useLocalDpi xmlns:a14="http://schemas.microsoft.com/office/drawing/2010/main" val="0"/>
@@ -1041,7 +1485,7 @@
                   <pic:spPr bwMode="auto">
                     <a:xfrm>
                       <a:off x="0" y="0"/>
-                      <a:ext cx="3181350" cy="3048000"/>
+                      <a:ext cx="3180715" cy="3300095"/>
                     </a:xfrm>
                     <a:prstGeom prst="rect">
                       <a:avLst/>
@@ -1060,7 +1504,7 @@
     </w:p>
     <w:p>
       <w:pPr>
-        <w:pStyle w:val="Beskrivning"/>
+        <w:pStyle w:val="Caption"/>
         <w:jc w:val="center"/>
         <w:rPr>
           <w:rFonts w:ascii="Garamond" w:hAnsi="Garamond"/>
@@ -1101,7 +1545,21 @@
         <w:rPr>
           <w:lang w:val="en-US"/>
         </w:rPr>
-        <w:t xml:space="preserve">. You will get a list of different coordunate systems that fit with your study area. </w:t>
+        <w:t xml:space="preserve">. You will get a list of different </w:t>
+      </w:r>
+      <w:proofErr w:type="spellStart"/>
+      <w:r>
+        <w:rPr>
+          <w:lang w:val="en-US"/>
+        </w:rPr>
+        <w:t>coordunate</w:t>
+      </w:r>
+      <w:proofErr w:type="spellEnd"/>
+      <w:r>
+        <w:rPr>
+          <w:lang w:val="en-US"/>
+        </w:rPr>
+        <w:t xml:space="preserve"> systems that fit with your study area. </w:t>
       </w:r>
       <w:r>
         <w:rPr>
@@ -1151,18 +1609,15 @@
       </w:pPr>
       <w:r>
         <w:rPr>
-          <w:rFonts w:ascii="Garamond" w:hAnsi="Garamond"/>
           <w:noProof/>
-          <w:sz w:val="24"/>
-          <w:szCs w:val="24"/>
-          <w:lang w:eastAsia="sv-SE"/>
+          <w:lang w:val="en-US"/>
         </w:rPr>
         <w:lastRenderedPageBreak/>
         <w:drawing>
-          <wp:inline distT="0" distB="0" distL="0" distR="0" wp14:anchorId="7447CC6D" wp14:editId="017A7301">
-            <wp:extent cx="4515047" cy="4343400"/>
+          <wp:inline distT="0" distB="0" distL="0" distR="0" wp14:anchorId="59C65BEA" wp14:editId="1535BEB2">
+            <wp:extent cx="3338389" cy="3243580"/>
             <wp:effectExtent l="0" t="0" r="0" b="0"/>
-            <wp:docPr id="8" name="Picture 8"/>
+            <wp:docPr id="9" name="Picture 9"/>
             <wp:cNvGraphicFramePr>
               <a:graphicFrameLocks xmlns:a="http://schemas.openxmlformats.org/drawingml/2006/main" noChangeAspect="1"/>
             </wp:cNvGraphicFramePr>
@@ -1170,36 +1625,30 @@
               <a:graphicData uri="http://schemas.openxmlformats.org/drawingml/2006/picture">
                 <pic:pic xmlns:pic="http://schemas.openxmlformats.org/drawingml/2006/picture">
                   <pic:nvPicPr>
-                    <pic:cNvPr id="0" name="Picture 4"/>
-                    <pic:cNvPicPr>
-                      <a:picLocks noChangeAspect="1" noChangeArrowheads="1"/>
-                    </pic:cNvPicPr>
+                    <pic:cNvPr id="1" name=""/>
+                    <pic:cNvPicPr/>
                   </pic:nvPicPr>
-                  <pic:blipFill>
-                    <a:blip r:embed="rId12">
-                      <a:extLst>
-                        <a:ext uri="{28A0092B-C50C-407E-A947-70E740481C1C}">
-                          <a14:useLocalDpi xmlns:a14="http://schemas.microsoft.com/office/drawing/2010/main" val="0"/>
-                        </a:ext>
-                      </a:extLst>
-                    </a:blip>
-                    <a:srcRect/>
-                    <a:stretch>
-                      <a:fillRect/>
-                    </a:stretch>
+                  <pic:blipFill rotWithShape="1">
+                    <a:blip r:embed="rId15"/>
+                    <a:srcRect l="932" t="1901" r="1389" b="1141"/>
+                    <a:stretch/>
                   </pic:blipFill>
                   <pic:spPr bwMode="auto">
                     <a:xfrm>
                       <a:off x="0" y="0"/>
-                      <a:ext cx="4531763" cy="4359480"/>
+                      <a:ext cx="3404986" cy="3308286"/>
                     </a:xfrm>
                     <a:prstGeom prst="rect">
                       <a:avLst/>
                     </a:prstGeom>
-                    <a:noFill/>
                     <a:ln>
                       <a:noFill/>
                     </a:ln>
+                    <a:extLst>
+                      <a:ext uri="{53640926-AAD7-44D8-BBD7-CCE9431645EC}">
+                        <a14:shadowObscured xmlns:a14="http://schemas.microsoft.com/office/drawing/2010/main"/>
+                      </a:ext>
+                    </a:extLst>
                   </pic:spPr>
                 </pic:pic>
               </a:graphicData>
@@ -1210,7 +1659,7 @@
     </w:p>
     <w:p>
       <w:pPr>
-        <w:pStyle w:val="Beskrivning"/>
+        <w:pStyle w:val="Caption"/>
         <w:jc w:val="center"/>
         <w:rPr>
           <w:lang w:val="en-US"/>
@@ -1253,165 +1702,108 @@
     </w:p>
     <w:p>
       <w:pPr>
-        <w:rPr>
-          <w:rFonts w:ascii="Garamond" w:hAnsi="Garamond"/>
-          <w:sz w:val="24"/>
-          <w:szCs w:val="24"/>
-          <w:lang w:val="en-US"/>
-        </w:rPr>
-      </w:pPr>
-    </w:p>
-    <w:p>
-      <w:pPr>
-        <w:pStyle w:val="Liststycke"/>
+        <w:pStyle w:val="ListParagraph"/>
         <w:numPr>
           <w:ilvl w:val="0"/>
           <w:numId w:val="5"/>
         </w:numPr>
         <w:rPr>
           <w:rFonts w:ascii="Garamond" w:hAnsi="Garamond"/>
-          <w:sz w:val="24"/>
-          <w:szCs w:val="24"/>
-          <w:lang w:val="en-US"/>
-        </w:rPr>
-      </w:pPr>
-      <w:r>
-        <w:rPr>
-          <w:rFonts w:ascii="Garamond" w:hAnsi="Garamond"/>
-          <w:sz w:val="24"/>
-          <w:szCs w:val="24"/>
-          <w:lang w:val="en-US"/>
-        </w:rPr>
-        <w:t xml:space="preserve">In the ISO-code field enter the ISO code of the country you are working with. If you are working with an area that is not an entire country simply select the code of the country that you are working with. </w:t>
-      </w:r>
-    </w:p>
-    <w:p>
-      <w:pPr>
-        <w:pStyle w:val="Liststycke"/>
-        <w:ind w:left="1080"/>
-        <w:rPr>
-          <w:lang w:val="en-US"/>
-        </w:rPr>
-      </w:pPr>
-    </w:p>
-    <w:p>
-      <w:pPr>
-        <w:pStyle w:val="Liststycke"/>
-        <w:ind w:left="1080"/>
-        <w:rPr>
-          <w:rFonts w:ascii="Garamond" w:hAnsi="Garamond"/>
-          <w:b/>
-          <w:sz w:val="24"/>
-          <w:szCs w:val="24"/>
-          <w:lang w:val="en-US"/>
-        </w:rPr>
-      </w:pPr>
-      <w:r>
-        <w:rPr>
-          <w:rFonts w:ascii="Garamond" w:hAnsi="Garamond"/>
-          <w:b/>
-          <w:sz w:val="24"/>
-          <w:szCs w:val="24"/>
-          <w:lang w:val="en-US"/>
-        </w:rPr>
-        <w:t>NOTE</w:t>
-      </w:r>
-      <w:r>
-        <w:rPr>
-          <w:rFonts w:ascii="Garamond" w:hAnsi="Garamond"/>
-          <w:b/>
-          <w:sz w:val="24"/>
-          <w:szCs w:val="24"/>
-          <w:lang w:val="en-US"/>
-        </w:rPr>
-        <w:t xml:space="preserve">: You can find the ISO codes </w:t>
-      </w:r>
-      <w:hyperlink r:id="rId13" w:history="1">
-        <w:r>
-          <w:rPr>
-            <w:rStyle w:val="Hyperlnk"/>
-            <w:rFonts w:ascii="Garamond" w:hAnsi="Garamond"/>
-            <w:b/>
-            <w:sz w:val="24"/>
-            <w:szCs w:val="24"/>
-            <w:lang w:val="en-US"/>
-          </w:rPr>
-          <w:t>h</w:t>
-        </w:r>
-        <w:r>
-          <w:rPr>
-            <w:rStyle w:val="Hyperlnk"/>
-            <w:rFonts w:ascii="Garamond" w:hAnsi="Garamond"/>
-            <w:b/>
-            <w:sz w:val="24"/>
-            <w:szCs w:val="24"/>
-            <w:lang w:val="en-US"/>
-          </w:rPr>
-          <w:t>e</w:t>
-        </w:r>
-        <w:r>
-          <w:rPr>
-            <w:rStyle w:val="Hyperlnk"/>
-            <w:rFonts w:ascii="Garamond" w:hAnsi="Garamond"/>
-            <w:b/>
-            <w:sz w:val="24"/>
-            <w:szCs w:val="24"/>
-            <w:lang w:val="en-US"/>
-          </w:rPr>
-          <w:t>r</w:t>
-        </w:r>
-        <w:r>
-          <w:rPr>
-            <w:rStyle w:val="Hyperlnk"/>
-            <w:rFonts w:ascii="Garamond" w:hAnsi="Garamond"/>
-            <w:b/>
-            <w:sz w:val="24"/>
-            <w:szCs w:val="24"/>
-            <w:lang w:val="en-US"/>
-          </w:rPr>
-          <w:t>e</w:t>
-        </w:r>
-      </w:hyperlink>
-    </w:p>
-    <w:p>
-      <w:pPr>
-        <w:pStyle w:val="Liststycke"/>
-        <w:ind w:left="1080"/>
-        <w:rPr>
-          <w:rFonts w:ascii="Garamond" w:hAnsi="Garamond"/>
-          <w:b/>
-          <w:sz w:val="24"/>
-          <w:szCs w:val="24"/>
-          <w:lang w:val="en-US"/>
-        </w:rPr>
-      </w:pPr>
-    </w:p>
-    <w:p>
-      <w:pPr>
-        <w:pStyle w:val="Liststycke"/>
+          <w:b/>
+          <w:sz w:val="24"/>
+          <w:szCs w:val="24"/>
+          <w:lang w:val="en-US"/>
+        </w:rPr>
+      </w:pPr>
+      <w:r>
+        <w:rPr>
+          <w:rFonts w:ascii="Garamond" w:hAnsi="Garamond"/>
+          <w:sz w:val="24"/>
+          <w:szCs w:val="24"/>
+          <w:lang w:val="en-US"/>
+        </w:rPr>
+        <w:t xml:space="preserve">In the next three </w:t>
+      </w:r>
+      <w:proofErr w:type="gramStart"/>
+      <w:r>
+        <w:rPr>
+          <w:rFonts w:ascii="Garamond" w:hAnsi="Garamond"/>
+          <w:sz w:val="24"/>
+          <w:szCs w:val="24"/>
+          <w:lang w:val="en-US"/>
+        </w:rPr>
+        <w:t>boxes</w:t>
+      </w:r>
+      <w:proofErr w:type="gramEnd"/>
+      <w:r>
+        <w:rPr>
+          <w:rFonts w:ascii="Garamond" w:hAnsi="Garamond"/>
+          <w:sz w:val="24"/>
+          <w:szCs w:val="24"/>
+          <w:lang w:val="en-US"/>
+        </w:rPr>
+        <w:t xml:space="preserve"> select the appropriate datasets.</w:t>
+      </w:r>
+    </w:p>
+    <w:p>
+      <w:pPr>
+        <w:pStyle w:val="ListParagraph"/>
         <w:keepNext/>
         <w:ind w:left="1080"/>
         <w:jc w:val="center"/>
       </w:pPr>
       <w:r>
         <w:rPr>
-          <w:rFonts w:ascii="Garamond" w:hAnsi="Garamond"/>
-          <w:b/>
-          <w:sz w:val="24"/>
-          <w:szCs w:val="24"/>
-          <w:lang w:val="en-US"/>
-        </w:rPr>
-        <w:lastRenderedPageBreak/>
-        <w:pict>
-          <v:shape id="_x0000_i1029" type="#_x0000_t75" style="width:267.75pt;height:359.25pt">
-            <v:imagedata r:id="rId14" o:title="image (9)"/>
-          </v:shape>
-        </w:pict>
-      </w:r>
-    </w:p>
-    <w:p>
-      <w:pPr>
-        <w:pStyle w:val="Beskrivning"/>
+          <w:noProof/>
+          <w:lang w:val="en-US"/>
+        </w:rPr>
+        <w:drawing>
+          <wp:inline distT="0" distB="0" distL="0" distR="0" wp14:anchorId="209217E9" wp14:editId="785CD84F">
+            <wp:extent cx="3267885" cy="3705225"/>
+            <wp:effectExtent l="0" t="0" r="8890" b="0"/>
+            <wp:docPr id="10" name="Picture 10"/>
+            <wp:cNvGraphicFramePr>
+              <a:graphicFrameLocks xmlns:a="http://schemas.openxmlformats.org/drawingml/2006/main" noChangeAspect="1"/>
+            </wp:cNvGraphicFramePr>
+            <a:graphic xmlns:a="http://schemas.openxmlformats.org/drawingml/2006/main">
+              <a:graphicData uri="http://schemas.openxmlformats.org/drawingml/2006/picture">
+                <pic:pic xmlns:pic="http://schemas.openxmlformats.org/drawingml/2006/picture">
+                  <pic:nvPicPr>
+                    <pic:cNvPr id="1" name=""/>
+                    <pic:cNvPicPr/>
+                  </pic:nvPicPr>
+                  <pic:blipFill rotWithShape="1">
+                    <a:blip r:embed="rId16"/>
+                    <a:srcRect l="1183" t="1865" r="1619" b="1602"/>
+                    <a:stretch/>
+                  </pic:blipFill>
+                  <pic:spPr bwMode="auto">
+                    <a:xfrm>
+                      <a:off x="0" y="0"/>
+                      <a:ext cx="3268153" cy="3705529"/>
+                    </a:xfrm>
+                    <a:prstGeom prst="rect">
+                      <a:avLst/>
+                    </a:prstGeom>
+                    <a:ln>
+                      <a:noFill/>
+                    </a:ln>
+                    <a:extLst>
+                      <a:ext uri="{53640926-AAD7-44D8-BBD7-CCE9431645EC}">
+                        <a14:shadowObscured xmlns:a14="http://schemas.microsoft.com/office/drawing/2010/main"/>
+                      </a:ext>
+                    </a:extLst>
+                  </pic:spPr>
+                </pic:pic>
+              </a:graphicData>
+            </a:graphic>
+          </wp:inline>
+        </w:drawing>
+      </w:r>
+    </w:p>
+    <w:p>
+      <w:pPr>
+        <w:pStyle w:val="Caption"/>
         <w:jc w:val="center"/>
         <w:rPr>
           <w:rFonts w:ascii="Garamond" w:hAnsi="Garamond"/>
@@ -1453,23 +1845,12 @@
         <w:rPr>
           <w:lang w:val="en-US"/>
         </w:rPr>
-        <w:t>. Enter the ISO code for the study area</w:t>
-      </w:r>
-    </w:p>
-    <w:p>
-      <w:pPr>
-        <w:rPr>
-          <w:rFonts w:ascii="Garamond" w:hAnsi="Garamond"/>
-          <w:b/>
-          <w:sz w:val="24"/>
-          <w:szCs w:val="24"/>
-          <w:lang w:val="en-US"/>
-        </w:rPr>
-      </w:pPr>
-    </w:p>
-    <w:p>
-      <w:pPr>
-        <w:pStyle w:val="Liststycke"/>
+        <w:t>. Enter the datasets used for the creation of the clusters</w:t>
+      </w:r>
+    </w:p>
+    <w:p>
+      <w:pPr>
+        <w:pStyle w:val="ListParagraph"/>
         <w:numPr>
           <w:ilvl w:val="0"/>
           <w:numId w:val="5"/>
@@ -1489,40 +1870,142 @@
           <w:szCs w:val="24"/>
           <w:lang w:val="en-US"/>
         </w:rPr>
-        <w:t>In the next three boxes select the appropriate datasets.</w:t>
-      </w:r>
-    </w:p>
-    <w:p>
-      <w:pPr>
-        <w:pStyle w:val="Liststycke"/>
+        <w:t xml:space="preserve">In the field that named threshold enter the threshold for you minimum population in each cell i.e. if you enter </w:t>
+      </w:r>
+      <w:proofErr w:type="gramStart"/>
+      <w:r>
+        <w:rPr>
+          <w:rFonts w:ascii="Garamond" w:hAnsi="Garamond"/>
+          <w:sz w:val="24"/>
+          <w:szCs w:val="24"/>
+          <w:lang w:val="en-US"/>
+        </w:rPr>
+        <w:t>2</w:t>
+      </w:r>
+      <w:proofErr w:type="gramEnd"/>
+      <w:r>
+        <w:rPr>
+          <w:rFonts w:ascii="Garamond" w:hAnsi="Garamond"/>
+          <w:sz w:val="24"/>
+          <w:szCs w:val="24"/>
+          <w:lang w:val="en-US"/>
+        </w:rPr>
+        <w:t xml:space="preserve"> </w:t>
+      </w:r>
+      <w:proofErr w:type="spellStart"/>
+      <w:r>
+        <w:rPr>
+          <w:rFonts w:ascii="Garamond" w:hAnsi="Garamond"/>
+          <w:sz w:val="24"/>
+          <w:szCs w:val="24"/>
+          <w:lang w:val="en-US"/>
+        </w:rPr>
+        <w:t>their</w:t>
+      </w:r>
+      <w:proofErr w:type="spellEnd"/>
+      <w:r>
+        <w:rPr>
+          <w:rFonts w:ascii="Garamond" w:hAnsi="Garamond"/>
+          <w:sz w:val="24"/>
+          <w:szCs w:val="24"/>
+          <w:lang w:val="en-US"/>
+        </w:rPr>
+        <w:t xml:space="preserve"> will not be any population raster cells below 2 included in your input data. </w:t>
+      </w:r>
+      <w:r>
+        <w:rPr>
+          <w:rFonts w:ascii="Garamond" w:hAnsi="Garamond"/>
+          <w:sz w:val="24"/>
+          <w:szCs w:val="24"/>
+          <w:lang w:val="en-US"/>
+        </w:rPr>
+        <w:t xml:space="preserve">If you leave it as zero no cells </w:t>
+      </w:r>
+      <w:proofErr w:type="gramStart"/>
+      <w:r>
+        <w:rPr>
+          <w:rFonts w:ascii="Garamond" w:hAnsi="Garamond"/>
+          <w:sz w:val="24"/>
+          <w:szCs w:val="24"/>
+          <w:lang w:val="en-US"/>
+        </w:rPr>
+        <w:t>will be removed</w:t>
+      </w:r>
+      <w:proofErr w:type="gramEnd"/>
+      <w:r>
+        <w:rPr>
+          <w:rFonts w:ascii="Garamond" w:hAnsi="Garamond"/>
+          <w:sz w:val="24"/>
+          <w:szCs w:val="24"/>
+          <w:lang w:val="en-US"/>
+        </w:rPr>
+        <w:t>. Please note that the field only accepts integers.</w:t>
+      </w:r>
+    </w:p>
+    <w:p>
+      <w:pPr>
+        <w:pStyle w:val="ListParagraph"/>
         <w:keepNext/>
         <w:ind w:left="1080"/>
         <w:jc w:val="center"/>
       </w:pPr>
-      <w:r>
-        <w:rPr>
-          <w:rFonts w:ascii="Garamond" w:hAnsi="Garamond"/>
-          <w:sz w:val="24"/>
-          <w:szCs w:val="24"/>
+      <w:bookmarkStart w:id="0" w:name="_GoBack"/>
+      <w:bookmarkEnd w:id="0"/>
+      <w:r>
+        <w:rPr>
+          <w:noProof/>
           <w:lang w:val="en-US"/>
         </w:rPr>
         <w:lastRenderedPageBreak/>
-        <w:pict>
-          <v:shape id="_x0000_i1030" type="#_x0000_t75" style="width:267.75pt;height:359.25pt">
-            <v:imagedata r:id="rId15" o:title="image (10)"/>
-          </v:shape>
-        </w:pict>
-      </w:r>
-    </w:p>
-    <w:p>
-      <w:pPr>
-        <w:pStyle w:val="Beskrivning"/>
+        <w:drawing>
+          <wp:inline distT="0" distB="0" distL="0" distR="0" wp14:anchorId="373FF248" wp14:editId="183F33CE">
+            <wp:extent cx="3251200" cy="3721211"/>
+            <wp:effectExtent l="0" t="0" r="6350" b="0"/>
+            <wp:docPr id="11" name="Picture 11"/>
+            <wp:cNvGraphicFramePr>
+              <a:graphicFrameLocks xmlns:a="http://schemas.openxmlformats.org/drawingml/2006/main" noChangeAspect="1"/>
+            </wp:cNvGraphicFramePr>
+            <a:graphic xmlns:a="http://schemas.openxmlformats.org/drawingml/2006/main">
+              <a:graphicData uri="http://schemas.openxmlformats.org/drawingml/2006/picture">
+                <pic:pic xmlns:pic="http://schemas.openxmlformats.org/drawingml/2006/picture">
+                  <pic:nvPicPr>
+                    <pic:cNvPr id="1" name=""/>
+                    <pic:cNvPicPr/>
+                  </pic:nvPicPr>
+                  <pic:blipFill rotWithShape="1">
+                    <a:blip r:embed="rId17"/>
+                    <a:srcRect l="1415" t="1439" r="2131" b="2303"/>
+                    <a:stretch/>
+                  </pic:blipFill>
+                  <pic:spPr bwMode="auto">
+                    <a:xfrm>
+                      <a:off x="0" y="0"/>
+                      <a:ext cx="3252267" cy="3722432"/>
+                    </a:xfrm>
+                    <a:prstGeom prst="rect">
+                      <a:avLst/>
+                    </a:prstGeom>
+                    <a:ln>
+                      <a:noFill/>
+                    </a:ln>
+                    <a:extLst>
+                      <a:ext uri="{53640926-AAD7-44D8-BBD7-CCE9431645EC}">
+                        <a14:shadowObscured xmlns:a14="http://schemas.microsoft.com/office/drawing/2010/main"/>
+                      </a:ext>
+                    </a:extLst>
+                  </pic:spPr>
+                </pic:pic>
+              </a:graphicData>
+            </a:graphic>
+          </wp:inline>
+        </w:drawing>
+      </w:r>
+    </w:p>
+    <w:p>
+      <w:pPr>
+        <w:pStyle w:val="Caption"/>
         <w:jc w:val="center"/>
         <w:rPr>
-          <w:rFonts w:ascii="Garamond" w:hAnsi="Garamond"/>
-          <w:b/>
-          <w:sz w:val="24"/>
-          <w:szCs w:val="24"/>
           <w:lang w:val="en-US"/>
         </w:rPr>
       </w:pPr>
@@ -1552,94 +2035,53 @@
         <w:t>9</w:t>
       </w:r>
       <w:r>
+        <w:rPr>
+          <w:noProof/>
+        </w:rPr>
         <w:fldChar w:fldCharType="end"/>
       </w:r>
       <w:r>
         <w:rPr>
           <w:lang w:val="en-US"/>
         </w:rPr>
-        <w:t>. Enter the datasets used for the creation of the clusters</w:t>
-      </w:r>
-    </w:p>
-    <w:p>
-      <w:pPr>
-        <w:pStyle w:val="Liststycke"/>
+        <w:t>. Enter the threshold value</w:t>
+      </w:r>
+    </w:p>
+    <w:p>
+      <w:pPr>
+        <w:pStyle w:val="ListParagraph"/>
         <w:numPr>
           <w:ilvl w:val="0"/>
           <w:numId w:val="5"/>
         </w:numPr>
         <w:rPr>
-          <w:rFonts w:ascii="Garamond" w:hAnsi="Garamond"/>
-          <w:b/>
-          <w:sz w:val="24"/>
-          <w:szCs w:val="24"/>
-          <w:lang w:val="en-US"/>
-        </w:rPr>
-      </w:pPr>
-      <w:r>
-        <w:rPr>
-          <w:rFonts w:ascii="Garamond" w:hAnsi="Garamond"/>
-          <w:sz w:val="24"/>
-          <w:szCs w:val="24"/>
-          <w:lang w:val="en-US"/>
-        </w:rPr>
-        <w:t xml:space="preserve">In the field that named threshold enter the threshold for you minimum population in each cell i.e. if you enter 2 their will not be any population raster cells below 2 included in your input data. </w:t>
-      </w:r>
-      <w:r>
-        <w:rPr>
-          <w:rFonts w:ascii="Garamond" w:hAnsi="Garamond"/>
-          <w:sz w:val="24"/>
-          <w:szCs w:val="24"/>
-          <w:lang w:val="en-US"/>
-        </w:rPr>
-        <w:t>If you leave it as zero no cells will be removed. Please note that the field only accepts integers.</w:t>
-      </w:r>
-    </w:p>
-    <w:p>
-      <w:pPr>
-        <w:pStyle w:val="Liststycke"/>
-        <w:keepNext/>
-        <w:ind w:left="1080"/>
-        <w:jc w:val="center"/>
-      </w:pPr>
-      <w:r>
-        <w:rPr>
-          <w:rFonts w:ascii="Garamond" w:hAnsi="Garamond"/>
-          <w:sz w:val="24"/>
-          <w:szCs w:val="24"/>
-          <w:lang w:val="en-US"/>
-        </w:rPr>
-        <w:lastRenderedPageBreak/>
-        <w:pict>
-          <v:shape id="_x0000_i1031" type="#_x0000_t75" style="width:267.75pt;height:5in">
-            <v:imagedata r:id="rId16" o:title="image (11)"/>
-          </v:shape>
-        </w:pict>
-      </w:r>
-    </w:p>
-    <w:p>
-      <w:pPr>
-        <w:pStyle w:val="Beskrivning"/>
-        <w:jc w:val="center"/>
-      </w:pPr>
-      <w:r>
-        <w:t xml:space="preserve">Figure </w:t>
-      </w:r>
-      <w:fldSimple w:instr=" SEQ Figure \* ARABIC ">
-        <w:r>
-          <w:rPr>
-            <w:noProof/>
-          </w:rPr>
-          <w:t>10</w:t>
-        </w:r>
-      </w:fldSimple>
-      <w:r>
-        <w:t>. Enter the threshold value</w:t>
-      </w:r>
-    </w:p>
-    <w:p>
-      <w:pPr>
-        <w:pStyle w:val="Liststycke"/>
+          <w:lang w:val="en-US"/>
+        </w:rPr>
+      </w:pPr>
+      <w:r>
+        <w:rPr>
+          <w:lang w:val="en-US"/>
+        </w:rPr>
+        <w:t xml:space="preserve">Click </w:t>
+      </w:r>
+      <w:proofErr w:type="gramStart"/>
+      <w:r>
+        <w:rPr>
+          <w:lang w:val="en-US"/>
+        </w:rPr>
+        <w:t>on ”</w:t>
+      </w:r>
+      <w:proofErr w:type="gramEnd"/>
+      <w:r>
+        <w:rPr>
+          <w:lang w:val="en-US"/>
+        </w:rPr>
+        <w:t xml:space="preserve">OK” to run the plugin. </w:t>
+      </w:r>
+    </w:p>
+    <w:p>
+      <w:pPr>
+        <w:pStyle w:val="ListParagraph"/>
         <w:numPr>
           <w:ilvl w:val="0"/>
           <w:numId w:val="5"/>
@@ -1652,32 +2094,54 @@
         <w:rPr>
           <w:lang w:val="en-US"/>
         </w:rPr>
-        <w:t xml:space="preserve">Click on ”OK” to run the plugin. </w:t>
-      </w:r>
-    </w:p>
-    <w:p>
-      <w:pPr>
-        <w:pStyle w:val="Liststycke"/>
-        <w:numPr>
-          <w:ilvl w:val="0"/>
-          <w:numId w:val="5"/>
-        </w:numPr>
-        <w:rPr>
-          <w:lang w:val="en-US"/>
-        </w:rPr>
-      </w:pPr>
-      <w:r>
-        <w:rPr>
-          <w:lang w:val="en-US"/>
-        </w:rPr>
-        <w:t xml:space="preserve">Plugin may take 2-3 hours to run depending on the size of the study area. During this time QGIS can not be used. When it is finished a message will display that the plugin is done and you can close the window. </w:t>
-      </w:r>
-      <w:bookmarkStart w:id="0" w:name="_GoBack"/>
-      <w:bookmarkEnd w:id="0"/>
-    </w:p>
-    <w:p>
-      <w:pPr>
-        <w:pStyle w:val="Liststycke"/>
+        <w:t xml:space="preserve">Plugin may take 2-3 hours to run depending on the size of the study area. During this </w:t>
+      </w:r>
+      <w:proofErr w:type="gramStart"/>
+      <w:r>
+        <w:rPr>
+          <w:lang w:val="en-US"/>
+        </w:rPr>
+        <w:t>time</w:t>
+      </w:r>
+      <w:proofErr w:type="gramEnd"/>
+      <w:r>
+        <w:rPr>
+          <w:lang w:val="en-US"/>
+        </w:rPr>
+        <w:t xml:space="preserve"> QGIS </w:t>
+      </w:r>
+      <w:proofErr w:type="spellStart"/>
+      <w:r>
+        <w:rPr>
+          <w:lang w:val="en-US"/>
+        </w:rPr>
+        <w:t>can not</w:t>
+      </w:r>
+      <w:proofErr w:type="spellEnd"/>
+      <w:r>
+        <w:rPr>
+          <w:lang w:val="en-US"/>
+        </w:rPr>
+        <w:t xml:space="preserve"> be used. When it is </w:t>
+      </w:r>
+      <w:proofErr w:type="gramStart"/>
+      <w:r>
+        <w:rPr>
+          <w:lang w:val="en-US"/>
+        </w:rPr>
+        <w:t>finished</w:t>
+      </w:r>
+      <w:proofErr w:type="gramEnd"/>
+      <w:r>
+        <w:rPr>
+          <w:lang w:val="en-US"/>
+        </w:rPr>
+        <w:t xml:space="preserve"> a message will display that the plugin is done and you can close the window. </w:t>
+      </w:r>
+    </w:p>
+    <w:p>
+      <w:pPr>
+        <w:pStyle w:val="ListParagraph"/>
         <w:ind w:left="1080"/>
         <w:rPr>
           <w:rFonts w:ascii="Garamond" w:hAnsi="Garamond"/>
@@ -1689,7 +2153,7 @@
     </w:p>
     <w:p>
       <w:pPr>
-        <w:pStyle w:val="Liststycke"/>
+        <w:pStyle w:val="ListParagraph"/>
         <w:ind w:left="1080"/>
         <w:rPr>
           <w:rFonts w:ascii="Garamond" w:hAnsi="Garamond"/>
@@ -1702,7 +2166,7 @@
     </w:p>
     <w:p>
       <w:pPr>
-        <w:pStyle w:val="Liststycke"/>
+        <w:pStyle w:val="ListParagraph"/>
         <w:ind w:left="1080"/>
         <w:rPr>
           <w:rFonts w:ascii="Garamond" w:hAnsi="Garamond"/>
@@ -1714,7 +2178,7 @@
     </w:p>
     <w:p>
       <w:pPr>
-        <w:pStyle w:val="Liststycke"/>
+        <w:pStyle w:val="ListParagraph"/>
         <w:ind w:left="1080"/>
         <w:rPr>
           <w:rFonts w:ascii="Garamond" w:hAnsi="Garamond"/>
@@ -1736,7 +2200,7 @@
 </file>
 
 <file path=word/numbering.xml><?xml version="1.0" encoding="utf-8"?>
-<w:numbering xmlns:wpc="http://schemas.microsoft.com/office/word/2010/wordprocessingCanvas" xmlns:mc="http://schemas.openxmlformats.org/markup-compatibility/2006" xmlns:o="urn:schemas-microsoft-com:office:office" xmlns:r="http://schemas.openxmlformats.org/officeDocument/2006/relationships" xmlns:m="http://schemas.openxmlformats.org/officeDocument/2006/math" xmlns:v="urn:schemas-microsoft-com:vml" xmlns:wp14="http://schemas.microsoft.com/office/word/2010/wordprocessingDrawing" xmlns:wp="http://schemas.openxmlformats.org/drawingml/2006/wordprocessingDrawing" xmlns:w10="urn:schemas-microsoft-com:office:word" xmlns:w="http://schemas.openxmlformats.org/wordprocessingml/2006/main" xmlns:w14="http://schemas.microsoft.com/office/word/2010/wordml" xmlns:w15="http://schemas.microsoft.com/office/word/2012/wordml" xmlns:wpg="http://schemas.microsoft.com/office/word/2010/wordprocessingGroup" xmlns:wpi="http://schemas.microsoft.com/office/word/2010/wordprocessingInk" xmlns:wne="http://schemas.microsoft.com/office/word/2006/wordml" xmlns:wps="http://schemas.microsoft.com/office/word/2010/wordprocessingShape" mc:Ignorable="w14 w15 wp14">
+<w:numbering xmlns:wpc="http://schemas.microsoft.com/office/word/2010/wordprocessingCanvas" xmlns:cx="http://schemas.microsoft.com/office/drawing/2014/chartex" xmlns:cx1="http://schemas.microsoft.com/office/drawing/2015/9/8/chartex" xmlns:mc="http://schemas.openxmlformats.org/markup-compatibility/2006" xmlns:o="urn:schemas-microsoft-com:office:office" xmlns:r="http://schemas.openxmlformats.org/officeDocument/2006/relationships" xmlns:m="http://schemas.openxmlformats.org/officeDocument/2006/math" xmlns:v="urn:schemas-microsoft-com:vml" xmlns:wp14="http://schemas.microsoft.com/office/word/2010/wordprocessingDrawing" xmlns:wp="http://schemas.openxmlformats.org/drawingml/2006/wordprocessingDrawing" xmlns:w10="urn:schemas-microsoft-com:office:word" xmlns:w="http://schemas.openxmlformats.org/wordprocessingml/2006/main" xmlns:w14="http://schemas.microsoft.com/office/word/2010/wordml" xmlns:w15="http://schemas.microsoft.com/office/word/2012/wordml" xmlns:w16se="http://schemas.microsoft.com/office/word/2015/wordml/symex" xmlns:wpg="http://schemas.microsoft.com/office/word/2010/wordprocessingGroup" xmlns:wpi="http://schemas.microsoft.com/office/word/2010/wordprocessingInk" xmlns:wne="http://schemas.microsoft.com/office/word/2006/wordml" xmlns:wps="http://schemas.microsoft.com/office/word/2010/wordprocessingShape" mc:Ignorable="w14 w15 w16se wp14">
   <w:abstractNum w:abstractNumId="0" w15:restartNumberingAfterBreak="0">
     <w:nsid w:val="1F6C20DE"/>
     <w:multiLevelType w:val="hybridMultilevel"/>
@@ -2201,7 +2665,7 @@
 </file>
 
 <file path=word/styles.xml><?xml version="1.0" encoding="utf-8"?>
-<w:styles xmlns:mc="http://schemas.openxmlformats.org/markup-compatibility/2006" xmlns:r="http://schemas.openxmlformats.org/officeDocument/2006/relationships" xmlns:w="http://schemas.openxmlformats.org/wordprocessingml/2006/main" xmlns:w14="http://schemas.microsoft.com/office/word/2010/wordml" xmlns:w15="http://schemas.microsoft.com/office/word/2012/wordml" mc:Ignorable="w14 w15">
+<w:styles xmlns:mc="http://schemas.openxmlformats.org/markup-compatibility/2006" xmlns:r="http://schemas.openxmlformats.org/officeDocument/2006/relationships" xmlns:w="http://schemas.openxmlformats.org/wordprocessingml/2006/main" xmlns:w14="http://schemas.microsoft.com/office/word/2010/wordml" xmlns:w15="http://schemas.microsoft.com/office/word/2012/wordml" xmlns:w16se="http://schemas.microsoft.com/office/word/2015/wordml/symex" mc:Ignorable="w14 w15 w16se">
   <w:docDefaults>
     <w:rPrDefault>
       <w:rPr>
@@ -2594,13 +3058,13 @@
     <w:name w:val="Normal"/>
     <w:qFormat/>
   </w:style>
-  <w:style w:type="character" w:default="1" w:styleId="Standardstycketeckensnitt">
+  <w:style w:type="character" w:default="1" w:styleId="DefaultParagraphFont">
     <w:name w:val="Default Paragraph Font"/>
     <w:uiPriority w:val="1"/>
     <w:semiHidden/>
     <w:unhideWhenUsed/>
   </w:style>
-  <w:style w:type="table" w:default="1" w:styleId="Normaltabell">
+  <w:style w:type="table" w:default="1" w:styleId="TableNormal">
     <w:name w:val="Normal Table"/>
     <w:uiPriority w:val="99"/>
     <w:semiHidden/>
@@ -2615,17 +3079,17 @@
       </w:tblCellMar>
     </w:tblPr>
   </w:style>
-  <w:style w:type="numbering" w:default="1" w:styleId="Ingenlista">
+  <w:style w:type="numbering" w:default="1" w:styleId="NoList">
     <w:name w:val="No List"/>
     <w:uiPriority w:val="99"/>
     <w:semiHidden/>
     <w:unhideWhenUsed/>
   </w:style>
-  <w:style w:type="paragraph" w:styleId="Rubrik">
+  <w:style w:type="paragraph" w:styleId="Title">
     <w:name w:val="Title"/>
     <w:basedOn w:val="Normal"/>
     <w:next w:val="Normal"/>
-    <w:link w:val="RubrikChar"/>
+    <w:link w:val="TitleChar"/>
     <w:uiPriority w:val="10"/>
     <w:qFormat/>
     <w:rsid w:val="00D87BFA"/>
@@ -2641,10 +3105,10 @@
       <w:szCs w:val="56"/>
     </w:rPr>
   </w:style>
-  <w:style w:type="character" w:customStyle="1" w:styleId="RubrikChar">
-    <w:name w:val="Rubrik Char"/>
-    <w:basedOn w:val="Standardstycketeckensnitt"/>
-    <w:link w:val="Rubrik"/>
+  <w:style w:type="character" w:customStyle="1" w:styleId="TitleChar">
+    <w:name w:val="Title Char"/>
+    <w:basedOn w:val="DefaultParagraphFont"/>
+    <w:link w:val="Title"/>
     <w:uiPriority w:val="10"/>
     <w:rsid w:val="00D87BFA"/>
     <w:rPr>
@@ -2655,7 +3119,7 @@
       <w:szCs w:val="56"/>
     </w:rPr>
   </w:style>
-  <w:style w:type="paragraph" w:styleId="Liststycke">
+  <w:style w:type="paragraph" w:styleId="ListParagraph">
     <w:name w:val="List Paragraph"/>
     <w:basedOn w:val="Normal"/>
     <w:uiPriority w:val="34"/>
@@ -2666,9 +3130,9 @@
       <w:contextualSpacing/>
     </w:pPr>
   </w:style>
-  <w:style w:type="character" w:styleId="Hyperlnk">
+  <w:style w:type="character" w:styleId="Hyperlink">
     <w:name w:val="Hyperlink"/>
-    <w:basedOn w:val="Standardstycketeckensnitt"/>
+    <w:basedOn w:val="DefaultParagraphFont"/>
     <w:uiPriority w:val="99"/>
     <w:unhideWhenUsed/>
     <w:rsid w:val="005B27BF"/>
@@ -2677,7 +3141,7 @@
       <w:u w:val="single"/>
     </w:rPr>
   </w:style>
-  <w:style w:type="paragraph" w:styleId="Beskrivning">
+  <w:style w:type="paragraph" w:styleId="Caption">
     <w:name w:val="caption"/>
     <w:basedOn w:val="Normal"/>
     <w:next w:val="Normal"/>
@@ -2696,9 +3160,9 @@
       <w:szCs w:val="18"/>
     </w:rPr>
   </w:style>
-  <w:style w:type="character" w:styleId="AnvndHyperlnk">
+  <w:style w:type="character" w:styleId="FollowedHyperlink">
     <w:name w:val="FollowedHyperlink"/>
-    <w:basedOn w:val="Standardstycketeckensnitt"/>
+    <w:basedOn w:val="DefaultParagraphFont"/>
     <w:uiPriority w:val="99"/>
     <w:semiHidden/>
     <w:unhideWhenUsed/>
@@ -2708,9 +3172,9 @@
       <w:u w:val="single"/>
     </w:rPr>
   </w:style>
-  <w:style w:type="character" w:styleId="Kommentarsreferens">
+  <w:style w:type="character" w:styleId="CommentReference">
     <w:name w:val="annotation reference"/>
-    <w:basedOn w:val="Standardstycketeckensnitt"/>
+    <w:basedOn w:val="DefaultParagraphFont"/>
     <w:uiPriority w:val="99"/>
     <w:semiHidden/>
     <w:unhideWhenUsed/>
@@ -2720,10 +3184,10 @@
       <w:szCs w:val="16"/>
     </w:rPr>
   </w:style>
-  <w:style w:type="paragraph" w:styleId="Kommentarer">
+  <w:style w:type="paragraph" w:styleId="CommentText">
     <w:name w:val="annotation text"/>
     <w:basedOn w:val="Normal"/>
-    <w:link w:val="KommentarerChar"/>
+    <w:link w:val="CommentTextChar"/>
     <w:uiPriority w:val="99"/>
     <w:semiHidden/>
     <w:unhideWhenUsed/>
@@ -2736,10 +3200,10 @@
       <w:szCs w:val="20"/>
     </w:rPr>
   </w:style>
-  <w:style w:type="character" w:customStyle="1" w:styleId="KommentarerChar">
-    <w:name w:val="Kommentarer Char"/>
-    <w:basedOn w:val="Standardstycketeckensnitt"/>
-    <w:link w:val="Kommentarer"/>
+  <w:style w:type="character" w:customStyle="1" w:styleId="CommentTextChar">
+    <w:name w:val="Comment Text Char"/>
+    <w:basedOn w:val="DefaultParagraphFont"/>
+    <w:link w:val="CommentText"/>
     <w:uiPriority w:val="99"/>
     <w:semiHidden/>
     <w:rsid w:val="00377733"/>
@@ -2748,11 +3212,11 @@
       <w:szCs w:val="20"/>
     </w:rPr>
   </w:style>
-  <w:style w:type="paragraph" w:styleId="Kommentarsmne">
+  <w:style w:type="paragraph" w:styleId="CommentSubject">
     <w:name w:val="annotation subject"/>
-    <w:basedOn w:val="Kommentarer"/>
-    <w:next w:val="Kommentarer"/>
-    <w:link w:val="KommentarsmneChar"/>
+    <w:basedOn w:val="CommentText"/>
+    <w:next w:val="CommentText"/>
+    <w:link w:val="CommentSubjectChar"/>
     <w:uiPriority w:val="99"/>
     <w:semiHidden/>
     <w:unhideWhenUsed/>
@@ -2762,10 +3226,10 @@
       <w:bCs/>
     </w:rPr>
   </w:style>
-  <w:style w:type="character" w:customStyle="1" w:styleId="KommentarsmneChar">
-    <w:name w:val="Kommentarsämne Char"/>
-    <w:basedOn w:val="KommentarerChar"/>
-    <w:link w:val="Kommentarsmne"/>
+  <w:style w:type="character" w:customStyle="1" w:styleId="CommentSubjectChar">
+    <w:name w:val="Comment Subject Char"/>
+    <w:basedOn w:val="CommentTextChar"/>
+    <w:link w:val="CommentSubject"/>
     <w:uiPriority w:val="99"/>
     <w:semiHidden/>
     <w:rsid w:val="00377733"/>
@@ -2776,10 +3240,10 @@
       <w:szCs w:val="20"/>
     </w:rPr>
   </w:style>
-  <w:style w:type="paragraph" w:styleId="Ballongtext">
+  <w:style w:type="paragraph" w:styleId="BalloonText">
     <w:name w:val="Balloon Text"/>
     <w:basedOn w:val="Normal"/>
-    <w:link w:val="BallongtextChar"/>
+    <w:link w:val="BalloonTextChar"/>
     <w:uiPriority w:val="99"/>
     <w:semiHidden/>
     <w:unhideWhenUsed/>
@@ -2793,10 +3257,10 @@
       <w:szCs w:val="18"/>
     </w:rPr>
   </w:style>
-  <w:style w:type="character" w:customStyle="1" w:styleId="BallongtextChar">
-    <w:name w:val="Ballongtext Char"/>
-    <w:basedOn w:val="Standardstycketeckensnitt"/>
-    <w:link w:val="Ballongtext"/>
+  <w:style w:type="character" w:customStyle="1" w:styleId="BalloonTextChar">
+    <w:name w:val="Balloon Text Char"/>
+    <w:basedOn w:val="DefaultParagraphFont"/>
+    <w:link w:val="BalloonText"/>
     <w:uiPriority w:val="99"/>
     <w:semiHidden/>
     <w:rsid w:val="00377733"/>

</xml_diff>